<commit_message>
updated documentation, generated pdf
</commit_message>
<xml_diff>
--- a/doc/ProtokollS06.docx
+++ b/doc/ProtokollS06.docx
@@ -1558,7 +1558,7 @@
             <v:path o:extrusionok="f" gradientshapeok="t" o:connecttype="rect"/>
             <o:lock v:ext="edit" aspectratio="t"/>
           </v:shapetype>
-          <v:shape id="_x0000_i1025" type="#_x0000_t75" style="width:452.9pt;height:258.4pt">
+          <v:shape id="_x0000_i1025" type="#_x0000_t75" style="width:452.95pt;height:258.5pt">
             <v:imagedata r:id="rId8" o:title="S06"/>
           </v:shape>
         </w:pict>
@@ -1589,12 +1589,105 @@
       <w:pPr>
         <w:pStyle w:val="ListParagraph"/>
         <w:numPr>
+          <w:ilvl w:val="1"/>
+          <w:numId w:val="1"/>
+        </w:numPr>
+        <w:spacing w:before="240"/>
+      </w:pPr>
+      <w:proofErr w:type="spellStart"/>
+      <w:r>
+        <w:t>AbstraktEntenFabrik</w:t>
+      </w:r>
+      <w:proofErr w:type="spellEnd"/>
+      <w:r>
+        <w:t xml:space="preserve">, Entenfabrik, </w:t>
+      </w:r>
+      <w:proofErr w:type="spellStart"/>
+      <w:r>
+        <w:t>ZaehlendeEntenFabrik</w:t>
+      </w:r>
+      <w:proofErr w:type="spellEnd"/>
+    </w:p>
+    <w:p>
+      <w:pPr>
+        <w:pStyle w:val="ListParagraph"/>
+        <w:numPr>
           <w:ilvl w:val="0"/>
           <w:numId w:val="1"/>
         </w:numPr>
       </w:pPr>
       <w:r>
         <w:t>Observer Pattern</w:t>
+      </w:r>
+    </w:p>
+    <w:p>
+      <w:pPr>
+        <w:pStyle w:val="ListParagraph"/>
+        <w:numPr>
+          <w:ilvl w:val="1"/>
+          <w:numId w:val="1"/>
+        </w:numPr>
+      </w:pPr>
+      <w:r>
+        <w:t xml:space="preserve">Lockpfeife, Senderring, Schar, </w:t>
+      </w:r>
+      <w:proofErr w:type="spellStart"/>
+      <w:r>
+        <w:t>Quackzähler</w:t>
+      </w:r>
+      <w:proofErr w:type="spellEnd"/>
+      <w:r>
+        <w:t xml:space="preserve">, </w:t>
+      </w:r>
+      <w:proofErr w:type="spellStart"/>
+      <w:r>
+        <w:t>Quakologe</w:t>
+      </w:r>
+      <w:proofErr w:type="spellEnd"/>
+      <w:r>
+        <w:t xml:space="preserve">, </w:t>
+      </w:r>
+    </w:p>
+    <w:p>
+      <w:pPr>
+        <w:pStyle w:val="ListParagraph"/>
+        <w:numPr>
+          <w:ilvl w:val="0"/>
+          <w:numId w:val="1"/>
+        </w:numPr>
+      </w:pPr>
+      <w:proofErr w:type="spellStart"/>
+      <w:r>
+        <w:t>Strategy</w:t>
+      </w:r>
+      <w:proofErr w:type="spellEnd"/>
+      <w:r>
+        <w:t>-Pattern</w:t>
+      </w:r>
+    </w:p>
+    <w:p>
+      <w:pPr>
+        <w:pStyle w:val="ListParagraph"/>
+        <w:numPr>
+          <w:ilvl w:val="1"/>
+          <w:numId w:val="1"/>
+        </w:numPr>
+      </w:pPr>
+      <w:r>
+        <w:t xml:space="preserve">Schar, </w:t>
+      </w:r>
+      <w:proofErr w:type="spellStart"/>
+      <w:r>
+        <w:t>Quackzähler</w:t>
+      </w:r>
+      <w:proofErr w:type="spellEnd"/>
+      <w:r>
+        <w:t>, alle E</w:t>
+      </w:r>
+      <w:bookmarkStart w:id="2" w:name="_GoBack"/>
+      <w:bookmarkEnd w:id="2"/>
+      <w:r>
+        <w:t>ntenarten</w:t>
       </w:r>
     </w:p>
     <w:p>
@@ -1610,11 +1703,11 @@
       <w:pPr>
         <w:pStyle w:val="Heading1"/>
       </w:pPr>
-      <w:bookmarkStart w:id="2" w:name="_Toc406068054"/>
+      <w:bookmarkStart w:id="3" w:name="_Toc406068054"/>
       <w:r>
         <w:t>Zeiteinteilung</w:t>
       </w:r>
-      <w:bookmarkEnd w:id="2"/>
+      <w:bookmarkEnd w:id="3"/>
     </w:p>
     <w:p>
       <w:pPr>
@@ -1636,10 +1729,10 @@
         <w:tblLook w:val="04A0" w:firstRow="1" w:lastRow="0" w:firstColumn="1" w:lastColumn="0" w:noHBand="0" w:noVBand="1"/>
       </w:tblPr>
       <w:tblGrid>
-        <w:gridCol w:w="2114"/>
+        <w:gridCol w:w="2117"/>
         <w:gridCol w:w="919"/>
-        <w:gridCol w:w="3014"/>
-        <w:gridCol w:w="3015"/>
+        <w:gridCol w:w="3013"/>
+        <w:gridCol w:w="3013"/>
       </w:tblGrid>
       <w:tr>
         <w:tc>
@@ -1704,19 +1797,31 @@
             <w:tcW w:w="3020" w:type="dxa"/>
             <w:gridSpan w:val="2"/>
           </w:tcPr>
-          <w:p/>
+          <w:p>
+            <w:r>
+              <w:t>Implementierung</w:t>
+            </w:r>
+          </w:p>
         </w:tc>
         <w:tc>
           <w:tcPr>
             <w:tcW w:w="3021" w:type="dxa"/>
           </w:tcPr>
-          <w:p/>
+          <w:p>
+            <w:r>
+              <w:t>60min</w:t>
+            </w:r>
+          </w:p>
         </w:tc>
         <w:tc>
           <w:tcPr>
             <w:tcW w:w="3021" w:type="dxa"/>
           </w:tcPr>
-          <w:p/>
+          <w:p>
+            <w:r>
+              <w:t>30min</w:t>
+            </w:r>
+          </w:p>
         </w:tc>
       </w:tr>
       <w:tr>
@@ -1725,19 +1830,31 @@
             <w:tcW w:w="3020" w:type="dxa"/>
             <w:gridSpan w:val="2"/>
           </w:tcPr>
-          <w:p/>
+          <w:p>
+            <w:r>
+              <w:t>Testen</w:t>
+            </w:r>
+          </w:p>
         </w:tc>
         <w:tc>
           <w:tcPr>
             <w:tcW w:w="3021" w:type="dxa"/>
           </w:tcPr>
-          <w:p/>
+          <w:p>
+            <w:r>
+              <w:t>25min</w:t>
+            </w:r>
+          </w:p>
         </w:tc>
         <w:tc>
           <w:tcPr>
             <w:tcW w:w="3021" w:type="dxa"/>
           </w:tcPr>
-          <w:p/>
+          <w:p>
+            <w:r>
+              <w:t>25min</w:t>
+            </w:r>
+          </w:p>
         </w:tc>
       </w:tr>
       <w:tr>
@@ -1767,13 +1884,21 @@
           <w:tcPr>
             <w:tcW w:w="3021" w:type="dxa"/>
           </w:tcPr>
-          <w:p/>
+          <w:p>
+            <w:r>
+              <w:t>85min</w:t>
+            </w:r>
+          </w:p>
         </w:tc>
         <w:tc>
           <w:tcPr>
             <w:tcW w:w="3021" w:type="dxa"/>
           </w:tcPr>
-          <w:p/>
+          <w:p>
+            <w:r>
+              <w:t>85min</w:t>
+            </w:r>
+          </w:p>
         </w:tc>
       </w:tr>
     </w:tbl>
@@ -1798,10 +1923,10 @@
         <w:tblLook w:val="04A0" w:firstRow="1" w:lastRow="0" w:firstColumn="1" w:lastColumn="0" w:noHBand="0" w:noVBand="1"/>
       </w:tblPr>
       <w:tblGrid>
-        <w:gridCol w:w="2114"/>
+        <w:gridCol w:w="2117"/>
         <w:gridCol w:w="919"/>
-        <w:gridCol w:w="3014"/>
-        <w:gridCol w:w="3015"/>
+        <w:gridCol w:w="3013"/>
+        <w:gridCol w:w="3013"/>
       </w:tblGrid>
       <w:tr>
         <w:tc>
@@ -1866,19 +1991,32 @@
             <w:tcW w:w="3020" w:type="dxa"/>
             <w:gridSpan w:val="2"/>
           </w:tcPr>
-          <w:p/>
+          <w:p>
+            <w:r>
+              <w:lastRenderedPageBreak/>
+              <w:t>Implementierung</w:t>
+            </w:r>
+          </w:p>
         </w:tc>
         <w:tc>
           <w:tcPr>
             <w:tcW w:w="3021" w:type="dxa"/>
           </w:tcPr>
-          <w:p/>
+          <w:p>
+            <w:r>
+              <w:t>60min</w:t>
+            </w:r>
+          </w:p>
         </w:tc>
         <w:tc>
           <w:tcPr>
             <w:tcW w:w="3021" w:type="dxa"/>
           </w:tcPr>
-          <w:p/>
+          <w:p>
+            <w:r>
+              <w:t>30min</w:t>
+            </w:r>
+          </w:p>
         </w:tc>
       </w:tr>
       <w:tr>
@@ -1887,19 +2025,31 @@
             <w:tcW w:w="3020" w:type="dxa"/>
             <w:gridSpan w:val="2"/>
           </w:tcPr>
-          <w:p/>
+          <w:p>
+            <w:r>
+              <w:t>Dokumentation</w:t>
+            </w:r>
+          </w:p>
         </w:tc>
         <w:tc>
           <w:tcPr>
             <w:tcW w:w="3021" w:type="dxa"/>
           </w:tcPr>
-          <w:p/>
+          <w:p>
+            <w:r>
+              <w:t>25min</w:t>
+            </w:r>
+          </w:p>
         </w:tc>
         <w:tc>
           <w:tcPr>
             <w:tcW w:w="3021" w:type="dxa"/>
           </w:tcPr>
-          <w:p/>
+          <w:p>
+            <w:r>
+              <w:t>25min</w:t>
+            </w:r>
+          </w:p>
         </w:tc>
       </w:tr>
       <w:tr>
@@ -1929,13 +2079,21 @@
           <w:tcPr>
             <w:tcW w:w="3021" w:type="dxa"/>
           </w:tcPr>
-          <w:p/>
+          <w:p>
+            <w:r>
+              <w:t>85min</w:t>
+            </w:r>
+          </w:p>
         </w:tc>
         <w:tc>
           <w:tcPr>
             <w:tcW w:w="3021" w:type="dxa"/>
           </w:tcPr>
-          <w:p/>
+          <w:p>
+            <w:r>
+              <w:t>85min</w:t>
+            </w:r>
+          </w:p>
         </w:tc>
       </w:tr>
     </w:tbl>
@@ -1944,24 +2102,15 @@
       <w:pPr>
         <w:pStyle w:val="Heading1"/>
       </w:pPr>
-      <w:bookmarkStart w:id="3" w:name="_Toc406068055"/>
-      <w:r>
-        <w:lastRenderedPageBreak/>
-        <w:t>Arbeitsdurchführung/</w:t>
+      <w:bookmarkStart w:id="4" w:name="_Toc406068055"/>
+      <w:r>
+        <w:t xml:space="preserve">Arbeitsdurchführung/Lessons </w:t>
       </w:r>
       <w:proofErr w:type="spellStart"/>
       <w:r>
-        <w:t>Lessons</w:t>
-      </w:r>
-      <w:proofErr w:type="spellEnd"/>
-      <w:r>
-        <w:t xml:space="preserve"> </w:t>
-      </w:r>
-      <w:proofErr w:type="spellStart"/>
-      <w:r>
         <w:t>Learned</w:t>
       </w:r>
-      <w:bookmarkEnd w:id="3"/>
+      <w:bookmarkEnd w:id="4"/>
       <w:proofErr w:type="spellEnd"/>
     </w:p>
     <w:p>
@@ -1987,10 +2136,7 @@
         </w:r>
       </w:hyperlink>
     </w:p>
-    <w:p>
-      <w:bookmarkStart w:id="4" w:name="_GoBack"/>
-      <w:bookmarkEnd w:id="4"/>
-    </w:p>
+    <w:p/>
     <w:sectPr>
       <w:headerReference w:type="default" r:id="rId10"/>
       <w:pgSz w:w="11906" w:h="16838"/>
@@ -2101,7 +2247,7 @@
         <w:rFonts w:ascii="Symbol" w:hAnsi="Symbol" w:hint="default"/>
       </w:rPr>
     </w:lvl>
-    <w:lvl w:ilvl="1" w:tplc="0C070003" w:tentative="1">
+    <w:lvl w:ilvl="1" w:tplc="0C070003">
       <w:start w:val="1"/>
       <w:numFmt w:val="bullet"/>
       <w:lvlText w:val="o"/>
@@ -3087,7 +3233,7 @@
 </file>
 
 <file path=customXml/itemProps1.xml><?xml version="1.0" encoding="utf-8"?>
-<ds:datastoreItem xmlns:ds="http://schemas.openxmlformats.org/officeDocument/2006/customXml" ds:itemID="{D684AE54-81F5-4BB9-A379-98BB5DF295B5}">
+<ds:datastoreItem xmlns:ds="http://schemas.openxmlformats.org/officeDocument/2006/customXml" ds:itemID="{57DF183B-A019-4290-802F-0ECE927B6ECF}">
   <ds:schemaRefs>
     <ds:schemaRef ds:uri="http://schemas.openxmlformats.org/officeDocument/2006/bibliography"/>
   </ds:schemaRefs>

</xml_diff>

<commit_message>
Added missing design patterns do protocol
</commit_message>
<xml_diff>
--- a/doc/ProtokollS06.docx
+++ b/doc/ProtokollS06.docx
@@ -1,6 +1,6 @@
 
 <file path=word/document.xml><?xml version="1.0" encoding="utf-8"?>
-<w:document xmlns:wpc="http://schemas.microsoft.com/office/word/2010/wordprocessingCanvas" xmlns:mc="http://schemas.openxmlformats.org/markup-compatibility/2006" xmlns:o="urn:schemas-microsoft-com:office:office" xmlns:r="http://schemas.openxmlformats.org/officeDocument/2006/relationships" xmlns:m="http://schemas.openxmlformats.org/officeDocument/2006/math" xmlns:v="urn:schemas-microsoft-com:vml" xmlns:wp14="http://schemas.microsoft.com/office/word/2010/wordprocessingDrawing" xmlns:wp="http://schemas.openxmlformats.org/drawingml/2006/wordprocessingDrawing" xmlns:w10="urn:schemas-microsoft-com:office:word" xmlns:w="http://schemas.openxmlformats.org/wordprocessingml/2006/main" xmlns:w14="http://schemas.microsoft.com/office/word/2010/wordml" xmlns:w15="http://schemas.microsoft.com/office/word/2012/wordml" xmlns:wpg="http://schemas.microsoft.com/office/word/2010/wordprocessingGroup" xmlns:wpi="http://schemas.microsoft.com/office/word/2010/wordprocessingInk" xmlns:wne="http://schemas.microsoft.com/office/word/2006/wordml" xmlns:wps="http://schemas.microsoft.com/office/word/2010/wordprocessingShape" mc:Ignorable="w14 w15 wp14">
+<w:document xmlns:wpc="http://schemas.microsoft.com/office/word/2010/wordprocessingCanvas" xmlns:mo="http://schemas.microsoft.com/office/mac/office/2008/main" xmlns:mc="http://schemas.openxmlformats.org/markup-compatibility/2006" xmlns:mv="urn:schemas-microsoft-com:mac:vml" xmlns:o="urn:schemas-microsoft-com:office:office" xmlns:r="http://schemas.openxmlformats.org/officeDocument/2006/relationships" xmlns:m="http://schemas.openxmlformats.org/officeDocument/2006/math" xmlns:v="urn:schemas-microsoft-com:vml" xmlns:wp14="http://schemas.microsoft.com/office/word/2010/wordprocessingDrawing" xmlns:wp="http://schemas.openxmlformats.org/drawingml/2006/wordprocessingDrawing" xmlns:w10="urn:schemas-microsoft-com:office:word" xmlns:w="http://schemas.openxmlformats.org/wordprocessingml/2006/main" xmlns:w14="http://schemas.microsoft.com/office/word/2010/wordml" xmlns:wpg="http://schemas.microsoft.com/office/word/2010/wordprocessingGroup" xmlns:wpi="http://schemas.microsoft.com/office/word/2010/wordprocessingInk" xmlns:wne="http://schemas.microsoft.com/office/word/2006/wordml" xmlns:wps="http://schemas.microsoft.com/office/word/2010/wordprocessingShape" mc:Ignorable="w14 wp14">
   <w:body>
     <w:sdt>
       <w:sdtPr>
@@ -23,7 +23,7 @@
       <w:sdtContent>
         <w:p>
           <w:pPr>
-            <w:pStyle w:val="NoSpacing"/>
+            <w:pStyle w:val="KeinLeerraum"/>
             <w:rPr>
               <w:sz w:val="2"/>
             </w:rPr>
@@ -33,12 +33,12 @@
           <w:r>
             <w:rPr>
               <w:noProof/>
-              <w:lang w:eastAsia="de-AT"/>
+              <w:lang w:val="de-DE" w:eastAsia="de-DE"/>
             </w:rPr>
             <mc:AlternateContent>
               <mc:Choice Requires="wps">
                 <w:drawing>
-                  <wp:anchor distT="0" distB="0" distL="114300" distR="114300" simplePos="0" relativeHeight="251661312" behindDoc="0" locked="0" layoutInCell="1" allowOverlap="1">
+                  <wp:anchor distT="0" distB="0" distL="114300" distR="114300" simplePos="0" relativeHeight="251661312" behindDoc="0" locked="0" layoutInCell="1" allowOverlap="1" wp14:anchorId="4212F2C4" wp14:editId="6BF82F7A">
                     <wp:simplePos x="0" y="0"/>
                     <wp:positionH relativeFrom="page">
                       <wp:align>center</wp:align>
@@ -46,7 +46,7 @@
                     <wp:positionV relativeFrom="margin">
                       <wp:align>top</wp:align>
                     </wp:positionV>
-                    <wp:extent cx="5943600" cy="914400"/>
+                    <wp:extent cx="5783580" cy="1731010"/>
                     <wp:effectExtent l="0" t="0" r="0" b="3810"/>
                     <wp:wrapNone/>
                     <wp:docPr id="62" name="Text Box 62"/>
@@ -58,7 +58,7 @@
                           <wps:spPr>
                             <a:xfrm>
                               <a:off x="0" y="0"/>
-                              <a:ext cx="5943600" cy="914400"/>
+                              <a:ext cx="5783580" cy="1731010"/>
                             </a:xfrm>
                             <a:prstGeom prst="rect">
                               <a:avLst/>
@@ -109,7 +109,7 @@
                                 <w:sdtContent>
                                   <w:p>
                                     <w:pPr>
-                                      <w:pStyle w:val="NoSpacing"/>
+                                      <w:pStyle w:val="KeinLeerraum"/>
                                       <w:rPr>
                                         <w:rFonts w:asciiTheme="majorHAnsi" w:eastAsiaTheme="majorEastAsia" w:hAnsiTheme="majorHAnsi" w:cstheme="majorBidi"/>
                                         <w:caps/>
@@ -153,7 +153,7 @@
                               </w:sdt>
                               <w:p>
                                 <w:pPr>
-                                  <w:pStyle w:val="NoSpacing"/>
+                                  <w:pStyle w:val="KeinLeerraum"/>
                                   <w:spacing w:before="120"/>
                                   <w:rPr>
                                     <w:color w:val="5B9BD5" w:themeColor="accent1"/>
@@ -211,7 +211,7 @@
                   </wp:anchor>
                 </w:drawing>
               </mc:Choice>
-              <mc:Fallback>
+              <mc:Fallback xmlns:w15="http://schemas.microsoft.com/office/word/2012/wordml">
                 <w:pict>
                   <v:shapetype id="_x0000_t202" coordsize="21600,21600" o:spt="202" path="m,l,21600r21600,l21600,xe">
                     <v:stroke joinstyle="miter"/>
@@ -343,12 +343,12 @@
               <w:color w:val="5B9BD5" w:themeColor="accent1"/>
               <w:sz w:val="36"/>
               <w:szCs w:val="36"/>
-              <w:lang w:eastAsia="de-AT"/>
+              <w:lang w:val="de-DE" w:eastAsia="de-DE"/>
             </w:rPr>
             <mc:AlternateContent>
               <mc:Choice Requires="wpg">
                 <w:drawing>
-                  <wp:anchor distT="0" distB="0" distL="114300" distR="114300" simplePos="0" relativeHeight="251660288" behindDoc="1" locked="0" layoutInCell="1" allowOverlap="1">
+                  <wp:anchor distT="0" distB="0" distL="114300" distR="114300" simplePos="0" relativeHeight="251660288" behindDoc="1" locked="0" layoutInCell="1" allowOverlap="1" wp14:anchorId="2B425934" wp14:editId="2B64D95D">
                     <wp:simplePos x="0" y="0"/>
                     <mc:AlternateContent>
                       <mc:Choice Requires="wp14">
@@ -470,7 +470,7 @@
                                 <a:noFill/>
                               </a:ln>
                               <a:extLst>
-                                <a:ext uri="{91240B29-F687-4F45-9708-019B960494DF}">
+                                <a:ext uri="{91240B29-F687-4f45-9708-019B960494DF}">
                                   <a14:hiddenLine xmlns:a14="http://schemas.microsoft.com/office/drawing/2010/main" w="9525">
                                     <a:solidFill>
                                       <a:srgbClr val="000000"/>
@@ -557,7 +557,7 @@
                                 <a:noFill/>
                               </a:ln>
                               <a:extLst>
-                                <a:ext uri="{91240B29-F687-4F45-9708-019B960494DF}">
+                                <a:ext uri="{91240B29-F687-4f45-9708-019B960494DF}">
                                   <a14:hiddenLine xmlns:a14="http://schemas.microsoft.com/office/drawing/2010/main" w="9525">
                                     <a:solidFill>
                                       <a:srgbClr val="000000"/>
@@ -644,7 +644,7 @@
                                 <a:noFill/>
                               </a:ln>
                               <a:extLst>
-                                <a:ext uri="{91240B29-F687-4F45-9708-019B960494DF}">
+                                <a:ext uri="{91240B29-F687-4f45-9708-019B960494DF}">
                                   <a14:hiddenLine xmlns:a14="http://schemas.microsoft.com/office/drawing/2010/main" w="9525">
                                     <a:solidFill>
                                       <a:srgbClr val="000000"/>
@@ -731,7 +731,7 @@
                                 <a:noFill/>
                               </a:ln>
                               <a:extLst>
-                                <a:ext uri="{91240B29-F687-4F45-9708-019B960494DF}">
+                                <a:ext uri="{91240B29-F687-4f45-9708-019B960494DF}">
                                   <a14:hiddenLine xmlns:a14="http://schemas.microsoft.com/office/drawing/2010/main" w="9525">
                                     <a:solidFill>
                                       <a:srgbClr val="000000"/>
@@ -818,7 +818,7 @@
                                 <a:noFill/>
                               </a:ln>
                               <a:extLst>
-                                <a:ext uri="{91240B29-F687-4F45-9708-019B960494DF}">
+                                <a:ext uri="{91240B29-F687-4f45-9708-019B960494DF}">
                                   <a14:hiddenLine xmlns:a14="http://schemas.microsoft.com/office/drawing/2010/main" w="9525">
                                     <a:solidFill>
                                       <a:srgbClr val="000000"/>
@@ -848,7 +848,7 @@
                   </wp:anchor>
                 </w:drawing>
               </mc:Choice>
-              <mc:Fallback>
+              <mc:Fallback xmlns:w15="http://schemas.microsoft.com/office/word/2012/wordml">
                 <w:pict>
                   <v:group w14:anchorId="10D86636" id="Group 2" o:spid="_x0000_s1026" style="position:absolute;margin-left:0;margin-top:0;width:432.65pt;height:448.55pt;z-index:-251656192;mso-width-percent:706;mso-height-percent:566;mso-left-percent:220;mso-top-percent:300;mso-position-horizontal-relative:page;mso-position-vertical-relative:page;mso-width-percent:706;mso-height-percent:566;mso-left-percent:220;mso-top-percent:300" coordsize="43291,44910" o:gfxdata="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">
                     <o:lock v:ext="edit" aspectratio="t"/>
@@ -876,12 +876,12 @@
           <w:r>
             <w:rPr>
               <w:noProof/>
-              <w:lang w:eastAsia="de-AT"/>
+              <w:lang w:val="de-DE" w:eastAsia="de-DE"/>
             </w:rPr>
             <mc:AlternateContent>
               <mc:Choice Requires="wps">
                 <w:drawing>
-                  <wp:anchor distT="0" distB="0" distL="114300" distR="114300" simplePos="0" relativeHeight="251659264" behindDoc="0" locked="0" layoutInCell="1" allowOverlap="1">
+                  <wp:anchor distT="0" distB="0" distL="114300" distR="114300" simplePos="0" relativeHeight="251659264" behindDoc="0" locked="0" layoutInCell="1" allowOverlap="1" wp14:anchorId="56F38479" wp14:editId="572DFEEE">
                     <wp:simplePos x="0" y="0"/>
                     <wp:positionH relativeFrom="page">
                       <wp:align>center</wp:align>
@@ -889,7 +889,7 @@
                     <wp:positionV relativeFrom="margin">
                       <wp:align>bottom</wp:align>
                     </wp:positionV>
-                    <wp:extent cx="5943600" cy="374904"/>
+                    <wp:extent cx="5783580" cy="564515"/>
                     <wp:effectExtent l="0" t="0" r="0" b="2540"/>
                     <wp:wrapNone/>
                     <wp:docPr id="69" name="Text Box 69"/>
@@ -901,7 +901,7 @@
                           <wps:spPr>
                             <a:xfrm>
                               <a:off x="0" y="0"/>
-                              <a:ext cx="5943600" cy="374904"/>
+                              <a:ext cx="5783580" cy="564515"/>
                             </a:xfrm>
                             <a:prstGeom prst="rect">
                               <a:avLst/>
@@ -930,7 +930,7 @@
                             <w:txbxContent>
                               <w:p>
                                 <w:pPr>
-                                  <w:pStyle w:val="NoSpacing"/>
+                                  <w:pStyle w:val="KeinLeerraum"/>
                                   <w:jc w:val="right"/>
                                   <w:rPr>
                                     <w:color w:val="5B9BD5" w:themeColor="accent1"/>
@@ -989,7 +989,7 @@
                                 <w:sdtContent>
                                   <w:p>
                                     <w:pPr>
-                                      <w:pStyle w:val="NoSpacing"/>
+                                      <w:pStyle w:val="KeinLeerraum"/>
                                       <w:jc w:val="right"/>
                                       <w:rPr>
                                         <w:color w:val="5B9BD5" w:themeColor="accent1"/>
@@ -1028,7 +1028,7 @@
                   </wp:anchor>
                 </w:drawing>
               </mc:Choice>
-              <mc:Fallback>
+              <mc:Fallback xmlns:w15="http://schemas.microsoft.com/office/word/2012/wordml">
                 <w:pict>
                   <v:shape id="Text Box 69" o:spid="_x0000_s1027" type="#_x0000_t202" style="position:absolute;margin-left:0;margin-top:0;width:468pt;height:29.5pt;z-index:251659264;visibility:visible;mso-wrap-style:square;mso-width-percent:765;mso-height-percent:0;mso-wrap-distance-left:9pt;mso-wrap-distance-top:0;mso-wrap-distance-right:9pt;mso-wrap-distance-bottom:0;mso-position-horizontal:center;mso-position-horizontal-relative:page;mso-position-vertical:bottom;mso-position-vertical-relative:margin;mso-width-percent:765;mso-height-percent:0;mso-width-relative:page;mso-height-relative:margin;v-text-anchor:bottom" o:gfxdata="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" filled="f" stroked="f" strokeweight=".5pt">
                     <v:textbox style="mso-fit-shape-to-text:t" inset="0,0,0,0">
@@ -1154,7 +1154,7 @@
       <w:sdtContent>
         <w:p>
           <w:pPr>
-            <w:pStyle w:val="TOCHeading"/>
+            <w:pStyle w:val="Inhaltsverzeichnisberschrift"/>
           </w:pPr>
           <w:r>
             <w:t>Contents</w:t>
@@ -1162,7 +1162,7 @@
         </w:p>
         <w:p>
           <w:pPr>
-            <w:pStyle w:val="TOC1"/>
+            <w:pStyle w:val="Verzeichnis1"/>
             <w:tabs>
               <w:tab w:val="right" w:leader="dot" w:pos="9062"/>
             </w:tabs>
@@ -1182,7 +1182,7 @@
           <w:hyperlink w:anchor="_Toc406068052" w:history="1">
             <w:r>
               <w:rPr>
-                <w:rStyle w:val="Hyperlink"/>
+                <w:rStyle w:val="Link"/>
                 <w:noProof/>
               </w:rPr>
               <w:t>Aufgabenstellung</w:t>
@@ -1239,7 +1239,7 @@
         </w:p>
         <w:p>
           <w:pPr>
-            <w:pStyle w:val="TOC1"/>
+            <w:pStyle w:val="Verzeichnis1"/>
             <w:tabs>
               <w:tab w:val="right" w:leader="dot" w:pos="9062"/>
             </w:tabs>
@@ -1250,7 +1250,7 @@
           <w:hyperlink w:anchor="_Toc406068053" w:history="1">
             <w:r>
               <w:rPr>
-                <w:rStyle w:val="Hyperlink"/>
+                <w:rStyle w:val="Link"/>
                 <w:noProof/>
               </w:rPr>
               <w:t>Designüberlegung</w:t>
@@ -1307,7 +1307,7 @@
         </w:p>
         <w:p>
           <w:pPr>
-            <w:pStyle w:val="TOC1"/>
+            <w:pStyle w:val="Verzeichnis1"/>
             <w:tabs>
               <w:tab w:val="right" w:leader="dot" w:pos="9062"/>
             </w:tabs>
@@ -1318,7 +1318,7 @@
           <w:hyperlink w:anchor="_Toc406068054" w:history="1">
             <w:r>
               <w:rPr>
-                <w:rStyle w:val="Hyperlink"/>
+                <w:rStyle w:val="Link"/>
                 <w:noProof/>
               </w:rPr>
               <w:t>Zeiteinteilung</w:t>
@@ -1375,7 +1375,7 @@
         </w:p>
         <w:p>
           <w:pPr>
-            <w:pStyle w:val="TOC1"/>
+            <w:pStyle w:val="Verzeichnis1"/>
             <w:tabs>
               <w:tab w:val="right" w:leader="dot" w:pos="9062"/>
             </w:tabs>
@@ -1386,7 +1386,7 @@
           <w:hyperlink w:anchor="_Toc406068055" w:history="1">
             <w:r>
               <w:rPr>
-                <w:rStyle w:val="Hyperlink"/>
+                <w:rStyle w:val="Link"/>
                 <w:noProof/>
               </w:rPr>
               <w:t>Arbeitsdurchführung/Lessons Learned</w:t>
@@ -1461,7 +1461,7 @@
     </w:p>
     <w:p>
       <w:pPr>
-        <w:pStyle w:val="Heading1"/>
+        <w:pStyle w:val="berschrift1"/>
       </w:pPr>
       <w:bookmarkStart w:id="0" w:name="_Toc406068052"/>
       <w:r>
@@ -1524,7 +1524,7 @@
     </w:p>
     <w:p>
       <w:pPr>
-        <w:pStyle w:val="Heading1"/>
+        <w:pStyle w:val="berschrift1"/>
       </w:pPr>
       <w:bookmarkStart w:id="1" w:name="_Toc406068053"/>
       <w:r>
@@ -1538,7 +1538,7 @@
           <w:noProof/>
           <w:lang w:eastAsia="de-AT"/>
         </w:rPr>
-        <w:pict>
+        <w:pict w14:anchorId="1A99DCA9">
           <v:shapetype id="_x0000_t75" coordsize="21600,21600" o:spt="75" o:preferrelative="t" path="m@4@5l@4@11@9@11@9@5xe" filled="f" stroked="f">
             <v:stroke joinstyle="miter"/>
             <v:formulas>
@@ -1558,8 +1558,8 @@
             <v:path o:extrusionok="f" gradientshapeok="t" o:connecttype="rect"/>
             <o:lock v:ext="edit" aspectratio="t"/>
           </v:shapetype>
-          <v:shape id="_x0000_i1025" type="#_x0000_t75" style="width:452.95pt;height:258.5pt">
-            <v:imagedata r:id="rId8" o:title="S06"/>
+          <v:shape id="_x0000_i1025" type="#_x0000_t75" style="width:452.7pt;height:258.15pt">
+            <v:imagedata r:id="rId9" o:title="S06"/>
           </v:shape>
         </w:pict>
       </w:r>
@@ -1571,7 +1571,7 @@
     </w:p>
     <w:p>
       <w:pPr>
-        <w:pStyle w:val="ListParagraph"/>
+        <w:pStyle w:val="Listenabsatz"/>
         <w:numPr>
           <w:ilvl w:val="0"/>
           <w:numId w:val="1"/>
@@ -1587,7 +1587,7 @@
     </w:p>
     <w:p>
       <w:pPr>
-        <w:pStyle w:val="ListParagraph"/>
+        <w:pStyle w:val="Listenabsatz"/>
         <w:numPr>
           <w:ilvl w:val="1"/>
           <w:numId w:val="1"/>
@@ -1610,7 +1610,7 @@
     </w:p>
     <w:p>
       <w:pPr>
-        <w:pStyle w:val="ListParagraph"/>
+        <w:pStyle w:val="Listenabsatz"/>
         <w:numPr>
           <w:ilvl w:val="0"/>
           <w:numId w:val="1"/>
@@ -1622,7 +1622,7 @@
     </w:p>
     <w:p>
       <w:pPr>
-        <w:pStyle w:val="ListParagraph"/>
+        <w:pStyle w:val="Listenabsatz"/>
         <w:numPr>
           <w:ilvl w:val="1"/>
           <w:numId w:val="1"/>
@@ -1650,7 +1650,7 @@
     </w:p>
     <w:p>
       <w:pPr>
-        <w:pStyle w:val="ListParagraph"/>
+        <w:pStyle w:val="Listenabsatz"/>
         <w:numPr>
           <w:ilvl w:val="0"/>
           <w:numId w:val="1"/>
@@ -1658,50 +1658,125 @@
       </w:pPr>
       <w:proofErr w:type="spellStart"/>
       <w:r>
-        <w:t>Strategy</w:t>
+        <w:t>Decorator</w:t>
       </w:r>
       <w:proofErr w:type="spellEnd"/>
       <w:r>
-        <w:t>-Pattern</w:t>
+        <w:t>-</w:t>
+      </w:r>
+      <w:r>
+        <w:t>Pattern</w:t>
       </w:r>
     </w:p>
     <w:p>
       <w:pPr>
-        <w:pStyle w:val="ListParagraph"/>
+        <w:pStyle w:val="Listenabsatz"/>
         <w:numPr>
           <w:ilvl w:val="1"/>
           <w:numId w:val="1"/>
         </w:numPr>
       </w:pPr>
-      <w:r>
-        <w:t xml:space="preserve">Schar, </w:t>
-      </w:r>
       <w:proofErr w:type="spellStart"/>
       <w:r>
         <w:t>Quackzähler</w:t>
       </w:r>
       <w:proofErr w:type="spellEnd"/>
       <w:r>
-        <w:t>, alle E</w:t>
-      </w:r>
-      <w:bookmarkStart w:id="2" w:name="_GoBack"/>
-      <w:bookmarkEnd w:id="2"/>
-      <w:r>
-        <w:t>ntenarten</w:t>
+        <w:t xml:space="preserve"> dekoriert die Enten</w:t>
       </w:r>
     </w:p>
     <w:p>
       <w:pPr>
-        <w:pStyle w:val="ListParagraph"/>
+        <w:pStyle w:val="Listenabsatz"/>
         <w:numPr>
           <w:ilvl w:val="0"/>
           <w:numId w:val="1"/>
         </w:numPr>
       </w:pPr>
+      <w:r>
+        <w:t>Adapter-Pattern</w:t>
+      </w:r>
     </w:p>
     <w:p>
       <w:pPr>
-        <w:pStyle w:val="Heading1"/>
+        <w:pStyle w:val="Listenabsatz"/>
+        <w:numPr>
+          <w:ilvl w:val="1"/>
+          <w:numId w:val="1"/>
+        </w:numPr>
+      </w:pPr>
+      <w:proofErr w:type="spellStart"/>
+      <w:r>
+        <w:t>GansAdapter</w:t>
+      </w:r>
+      <w:proofErr w:type="spellEnd"/>
+      <w:r>
+        <w:t xml:space="preserve"> und Gans</w:t>
+      </w:r>
+    </w:p>
+    <w:p>
+      <w:pPr>
+        <w:pStyle w:val="Listenabsatz"/>
+        <w:numPr>
+          <w:ilvl w:val="0"/>
+          <w:numId w:val="1"/>
+        </w:numPr>
+      </w:pPr>
+      <w:r>
+        <w:t>Composite-Pattern</w:t>
+      </w:r>
+    </w:p>
+    <w:p>
+      <w:pPr>
+        <w:pStyle w:val="Listenabsatz"/>
+        <w:numPr>
+          <w:ilvl w:val="1"/>
+          <w:numId w:val="1"/>
+        </w:numPr>
+      </w:pPr>
+      <w:r>
+        <w:t>Schar hat unter sich Enten</w:t>
+      </w:r>
+    </w:p>
+    <w:p>
+      <w:pPr>
+        <w:pStyle w:val="Listenabsatz"/>
+        <w:numPr>
+          <w:ilvl w:val="0"/>
+          <w:numId w:val="1"/>
+        </w:numPr>
+      </w:pPr>
+      <w:proofErr w:type="spellStart"/>
+      <w:r>
+        <w:t>Iterator</w:t>
+      </w:r>
+      <w:proofErr w:type="spellEnd"/>
+      <w:r>
+        <w:t>-Pattern</w:t>
+      </w:r>
+    </w:p>
+    <w:p>
+      <w:pPr>
+        <w:pStyle w:val="Listenabsatz"/>
+        <w:numPr>
+          <w:ilvl w:val="1"/>
+          <w:numId w:val="1"/>
+        </w:numPr>
+      </w:pPr>
+      <w:proofErr w:type="spellStart"/>
+      <w:r>
+        <w:t>Iterator</w:t>
+      </w:r>
+      <w:proofErr w:type="spellEnd"/>
+      <w:r>
+        <w:t>&lt;Beobachter&gt; im SenderRing</w:t>
+      </w:r>
+      <w:bookmarkStart w:id="2" w:name="_GoBack"/>
+      <w:bookmarkEnd w:id="2"/>
+    </w:p>
+    <w:p>
+      <w:pPr>
+        <w:pStyle w:val="berschrift1"/>
       </w:pPr>
       <w:bookmarkStart w:id="3" w:name="_Toc406068054"/>
       <w:r>
@@ -1724,15 +1799,15 @@
     </w:p>
     <w:tbl>
       <w:tblPr>
-        <w:tblStyle w:val="TableGrid"/>
+        <w:tblStyle w:val="Tabellenraster"/>
         <w:tblW w:w="0" w:type="auto"/>
         <w:tblLook w:val="04A0" w:firstRow="1" w:lastRow="0" w:firstColumn="1" w:lastColumn="0" w:noHBand="0" w:noVBand="1"/>
       </w:tblPr>
       <w:tblGrid>
-        <w:gridCol w:w="2117"/>
+        <w:gridCol w:w="2122"/>
         <w:gridCol w:w="919"/>
-        <w:gridCol w:w="3013"/>
-        <w:gridCol w:w="3013"/>
+        <w:gridCol w:w="3021"/>
+        <w:gridCol w:w="3021"/>
       </w:tblGrid>
       <w:tr>
         <w:tc>
@@ -1809,7 +1884,10 @@
           </w:tcPr>
           <w:p>
             <w:r>
-              <w:t>60min</w:t>
+              <w:t>50</w:t>
+            </w:r>
+            <w:r>
+              <w:t>min</w:t>
             </w:r>
           </w:p>
         </w:tc>
@@ -1819,7 +1897,10 @@
           </w:tcPr>
           <w:p>
             <w:r>
-              <w:t>30min</w:t>
+              <w:t>40</w:t>
+            </w:r>
+            <w:r>
+              <w:t>min</w:t>
             </w:r>
           </w:p>
         </w:tc>
@@ -1842,7 +1923,10 @@
           </w:tcPr>
           <w:p>
             <w:r>
-              <w:t>25min</w:t>
+              <w:t>90</w:t>
+            </w:r>
+            <w:r>
+              <w:t>min</w:t>
             </w:r>
           </w:p>
         </w:tc>
@@ -1852,7 +1936,10 @@
           </w:tcPr>
           <w:p>
             <w:r>
-              <w:t>25min</w:t>
+              <w:t>110</w:t>
+            </w:r>
+            <w:r>
+              <w:t>min</w:t>
             </w:r>
           </w:p>
         </w:tc>
@@ -1876,6 +1963,7 @@
               <w:rPr>
                 <w:b/>
               </w:rPr>
+              <w:lastRenderedPageBreak/>
               <w:t>Gesamt</w:t>
             </w:r>
           </w:p>
@@ -1886,7 +1974,10 @@
           </w:tcPr>
           <w:p>
             <w:r>
-              <w:t>85min</w:t>
+              <w:t>140</w:t>
+            </w:r>
+            <w:r>
+              <w:t>min</w:t>
             </w:r>
           </w:p>
         </w:tc>
@@ -1896,7 +1987,10 @@
           </w:tcPr>
           <w:p>
             <w:r>
-              <w:t>85min</w:t>
+              <w:t>150</w:t>
+            </w:r>
+            <w:r>
+              <w:t>min</w:t>
             </w:r>
           </w:p>
         </w:tc>
@@ -1918,15 +2012,15 @@
     </w:p>
     <w:tbl>
       <w:tblPr>
-        <w:tblStyle w:val="TableGrid"/>
+        <w:tblStyle w:val="Tabellenraster"/>
         <w:tblW w:w="0" w:type="auto"/>
         <w:tblLook w:val="04A0" w:firstRow="1" w:lastRow="0" w:firstColumn="1" w:lastColumn="0" w:noHBand="0" w:noVBand="1"/>
       </w:tblPr>
       <w:tblGrid>
-        <w:gridCol w:w="2117"/>
+        <w:gridCol w:w="2122"/>
         <w:gridCol w:w="919"/>
-        <w:gridCol w:w="3013"/>
-        <w:gridCol w:w="3013"/>
+        <w:gridCol w:w="3021"/>
+        <w:gridCol w:w="3021"/>
       </w:tblGrid>
       <w:tr>
         <w:tc>
@@ -1993,7 +2087,6 @@
           </w:tcPr>
           <w:p>
             <w:r>
-              <w:lastRenderedPageBreak/>
               <w:t>Implementierung</w:t>
             </w:r>
           </w:p>
@@ -2100,7 +2193,7 @@
     <w:p/>
     <w:p>
       <w:pPr>
-        <w:pStyle w:val="Heading1"/>
+        <w:pStyle w:val="berschrift1"/>
       </w:pPr>
       <w:bookmarkStart w:id="4" w:name="_Toc406068055"/>
       <w:r>
@@ -2115,7 +2208,7 @@
     </w:p>
     <w:p>
       <w:pPr>
-        <w:pStyle w:val="Heading1"/>
+        <w:pStyle w:val="berschrift1"/>
       </w:pPr>
       <w:r>
         <w:t>Quellen</w:t>
@@ -2127,14 +2220,27 @@
           <w:rStyle w:val="5yl5"/>
         </w:rPr>
       </w:pPr>
-      <w:hyperlink r:id="rId9" w:tgtFrame="_blank" w:history="1">
-        <w:r>
-          <w:rPr>
-            <w:rStyle w:val="Hyperlink"/>
-          </w:rPr>
-          <w:t>http://examples.oreilly.de/german_examples/hfdesignpatger/</w:t>
-        </w:r>
-      </w:hyperlink>
+      <w:r>
+        <w:fldChar w:fldCharType="begin"/>
+      </w:r>
+      <w:r>
+        <w:instrText xml:space="preserve"> HYPERLINK "http://examples.oreilly.de/german_examples/hfdesignpatger/" \t "_blank" </w:instrText>
+      </w:r>
+      <w:r>
+        <w:fldChar w:fldCharType="separate"/>
+      </w:r>
+      <w:r>
+        <w:rPr>
+          <w:rStyle w:val="Link"/>
+        </w:rPr>
+        <w:t>http://examples.oreilly.de/german_examples/hfdesignpatger/</w:t>
+      </w:r>
+      <w:r>
+        <w:rPr>
+          <w:rStyle w:val="Link"/>
+        </w:rPr>
+        <w:fldChar w:fldCharType="end"/>
+      </w:r>
     </w:p>
     <w:p/>
     <w:sectPr>
@@ -2151,7 +2257,7 @@
 </file>
 
 <file path=word/endnotes.xml><?xml version="1.0" encoding="utf-8"?>
-<w:endnotes xmlns:wpc="http://schemas.microsoft.com/office/word/2010/wordprocessingCanvas" xmlns:mc="http://schemas.openxmlformats.org/markup-compatibility/2006" xmlns:o="urn:schemas-microsoft-com:office:office" xmlns:r="http://schemas.openxmlformats.org/officeDocument/2006/relationships" xmlns:m="http://schemas.openxmlformats.org/officeDocument/2006/math" xmlns:v="urn:schemas-microsoft-com:vml" xmlns:wp14="http://schemas.microsoft.com/office/word/2010/wordprocessingDrawing" xmlns:wp="http://schemas.openxmlformats.org/drawingml/2006/wordprocessingDrawing" xmlns:w10="urn:schemas-microsoft-com:office:word" xmlns:w="http://schemas.openxmlformats.org/wordprocessingml/2006/main" xmlns:w14="http://schemas.microsoft.com/office/word/2010/wordml" xmlns:w15="http://schemas.microsoft.com/office/word/2012/wordml" xmlns:wpg="http://schemas.microsoft.com/office/word/2010/wordprocessingGroup" xmlns:wpi="http://schemas.microsoft.com/office/word/2010/wordprocessingInk" xmlns:wne="http://schemas.microsoft.com/office/word/2006/wordml" xmlns:wps="http://schemas.microsoft.com/office/word/2010/wordprocessingShape" mc:Ignorable="w14 w15 wp14">
+<w:endnotes xmlns:wpc="http://schemas.microsoft.com/office/word/2010/wordprocessingCanvas" xmlns:mo="http://schemas.microsoft.com/office/mac/office/2008/main" xmlns:mc="http://schemas.openxmlformats.org/markup-compatibility/2006" xmlns:mv="urn:schemas-microsoft-com:mac:vml" xmlns:o="urn:schemas-microsoft-com:office:office" xmlns:r="http://schemas.openxmlformats.org/officeDocument/2006/relationships" xmlns:m="http://schemas.openxmlformats.org/officeDocument/2006/math" xmlns:v="urn:schemas-microsoft-com:vml" xmlns:wp14="http://schemas.microsoft.com/office/word/2010/wordprocessingDrawing" xmlns:wp="http://schemas.openxmlformats.org/drawingml/2006/wordprocessingDrawing" xmlns:w10="urn:schemas-microsoft-com:office:word" xmlns:w="http://schemas.openxmlformats.org/wordprocessingml/2006/main" xmlns:w14="http://schemas.microsoft.com/office/word/2010/wordml" xmlns:wpg="http://schemas.microsoft.com/office/word/2010/wordprocessingGroup" xmlns:wpi="http://schemas.microsoft.com/office/word/2010/wordprocessingInk" xmlns:wne="http://schemas.microsoft.com/office/word/2006/wordml" xmlns:wps="http://schemas.microsoft.com/office/word/2010/wordprocessingShape" mc:Ignorable="w14 wp14">
   <w:endnote w:type="separator" w:id="-1">
     <w:p>
       <w:pPr>
@@ -2176,7 +2282,7 @@
 </file>
 
 <file path=word/footnotes.xml><?xml version="1.0" encoding="utf-8"?>
-<w:footnotes xmlns:wpc="http://schemas.microsoft.com/office/word/2010/wordprocessingCanvas" xmlns:mc="http://schemas.openxmlformats.org/markup-compatibility/2006" xmlns:o="urn:schemas-microsoft-com:office:office" xmlns:r="http://schemas.openxmlformats.org/officeDocument/2006/relationships" xmlns:m="http://schemas.openxmlformats.org/officeDocument/2006/math" xmlns:v="urn:schemas-microsoft-com:vml" xmlns:wp14="http://schemas.microsoft.com/office/word/2010/wordprocessingDrawing" xmlns:wp="http://schemas.openxmlformats.org/drawingml/2006/wordprocessingDrawing" xmlns:w10="urn:schemas-microsoft-com:office:word" xmlns:w="http://schemas.openxmlformats.org/wordprocessingml/2006/main" xmlns:w14="http://schemas.microsoft.com/office/word/2010/wordml" xmlns:w15="http://schemas.microsoft.com/office/word/2012/wordml" xmlns:wpg="http://schemas.microsoft.com/office/word/2010/wordprocessingGroup" xmlns:wpi="http://schemas.microsoft.com/office/word/2010/wordprocessingInk" xmlns:wne="http://schemas.microsoft.com/office/word/2006/wordml" xmlns:wps="http://schemas.microsoft.com/office/word/2010/wordprocessingShape" mc:Ignorable="w14 w15 wp14">
+<w:footnotes xmlns:wpc="http://schemas.microsoft.com/office/word/2010/wordprocessingCanvas" xmlns:mo="http://schemas.microsoft.com/office/mac/office/2008/main" xmlns:mc="http://schemas.openxmlformats.org/markup-compatibility/2006" xmlns:mv="urn:schemas-microsoft-com:mac:vml" xmlns:o="urn:schemas-microsoft-com:office:office" xmlns:r="http://schemas.openxmlformats.org/officeDocument/2006/relationships" xmlns:m="http://schemas.openxmlformats.org/officeDocument/2006/math" xmlns:v="urn:schemas-microsoft-com:vml" xmlns:wp14="http://schemas.microsoft.com/office/word/2010/wordprocessingDrawing" xmlns:wp="http://schemas.openxmlformats.org/drawingml/2006/wordprocessingDrawing" xmlns:w10="urn:schemas-microsoft-com:office:word" xmlns:w="http://schemas.openxmlformats.org/wordprocessingml/2006/main" xmlns:w14="http://schemas.microsoft.com/office/word/2010/wordml" xmlns:wpg="http://schemas.microsoft.com/office/word/2010/wordprocessingGroup" xmlns:wpi="http://schemas.microsoft.com/office/word/2010/wordprocessingInk" xmlns:wne="http://schemas.microsoft.com/office/word/2006/wordml" xmlns:wps="http://schemas.microsoft.com/office/word/2010/wordprocessingShape" mc:Ignorable="w14 wp14">
   <w:footnote w:type="separator" w:id="-1">
     <w:p>
       <w:pPr>
@@ -2201,10 +2307,10 @@
 </file>
 
 <file path=word/header1.xml><?xml version="1.0" encoding="utf-8"?>
-<w:hdr xmlns:wpc="http://schemas.microsoft.com/office/word/2010/wordprocessingCanvas" xmlns:mc="http://schemas.openxmlformats.org/markup-compatibility/2006" xmlns:o="urn:schemas-microsoft-com:office:office" xmlns:r="http://schemas.openxmlformats.org/officeDocument/2006/relationships" xmlns:m="http://schemas.openxmlformats.org/officeDocument/2006/math" xmlns:v="urn:schemas-microsoft-com:vml" xmlns:wp14="http://schemas.microsoft.com/office/word/2010/wordprocessingDrawing" xmlns:wp="http://schemas.openxmlformats.org/drawingml/2006/wordprocessingDrawing" xmlns:w10="urn:schemas-microsoft-com:office:word" xmlns:w="http://schemas.openxmlformats.org/wordprocessingml/2006/main" xmlns:w14="http://schemas.microsoft.com/office/word/2010/wordml" xmlns:w15="http://schemas.microsoft.com/office/word/2012/wordml" xmlns:wpg="http://schemas.microsoft.com/office/word/2010/wordprocessingGroup" xmlns:wpi="http://schemas.microsoft.com/office/word/2010/wordprocessingInk" xmlns:wne="http://schemas.microsoft.com/office/word/2006/wordml" xmlns:wps="http://schemas.microsoft.com/office/word/2010/wordprocessingShape" mc:Ignorable="w14 w15 wp14">
+<w:hdr xmlns:wpc="http://schemas.microsoft.com/office/word/2010/wordprocessingCanvas" xmlns:mo="http://schemas.microsoft.com/office/mac/office/2008/main" xmlns:mc="http://schemas.openxmlformats.org/markup-compatibility/2006" xmlns:mv="urn:schemas-microsoft-com:mac:vml" xmlns:o="urn:schemas-microsoft-com:office:office" xmlns:r="http://schemas.openxmlformats.org/officeDocument/2006/relationships" xmlns:m="http://schemas.openxmlformats.org/officeDocument/2006/math" xmlns:v="urn:schemas-microsoft-com:vml" xmlns:wp14="http://schemas.microsoft.com/office/word/2010/wordprocessingDrawing" xmlns:wp="http://schemas.openxmlformats.org/drawingml/2006/wordprocessingDrawing" xmlns:w10="urn:schemas-microsoft-com:office:word" xmlns:w="http://schemas.openxmlformats.org/wordprocessingml/2006/main" xmlns:w14="http://schemas.microsoft.com/office/word/2010/wordml" xmlns:wpg="http://schemas.microsoft.com/office/word/2010/wordprocessingGroup" xmlns:wpi="http://schemas.microsoft.com/office/word/2010/wordprocessingInk" xmlns:wne="http://schemas.microsoft.com/office/word/2006/wordml" xmlns:wps="http://schemas.microsoft.com/office/word/2010/wordprocessingShape" mc:Ignorable="w14 wp14">
   <w:p>
     <w:pPr>
-      <w:pStyle w:val="Header"/>
+      <w:pStyle w:val="Kopfzeile"/>
     </w:pPr>
     <w:r>
       <w:tab/>
@@ -2216,7 +2322,7 @@
   </w:p>
   <w:p>
     <w:pPr>
-      <w:pStyle w:val="Header"/>
+      <w:pStyle w:val="Kopfzeile"/>
     </w:pPr>
     <w:r>
       <w:tab/>
@@ -2230,7 +2336,7 @@
 </file>
 
 <file path=word/numbering.xml><?xml version="1.0" encoding="utf-8"?>
-<w:numbering xmlns:wpc="http://schemas.microsoft.com/office/word/2010/wordprocessingCanvas" xmlns:mc="http://schemas.openxmlformats.org/markup-compatibility/2006" xmlns:o="urn:schemas-microsoft-com:office:office" xmlns:r="http://schemas.openxmlformats.org/officeDocument/2006/relationships" xmlns:m="http://schemas.openxmlformats.org/officeDocument/2006/math" xmlns:v="urn:schemas-microsoft-com:vml" xmlns:wp14="http://schemas.microsoft.com/office/word/2010/wordprocessingDrawing" xmlns:wp="http://schemas.openxmlformats.org/drawingml/2006/wordprocessingDrawing" xmlns:w10="urn:schemas-microsoft-com:office:word" xmlns:w="http://schemas.openxmlformats.org/wordprocessingml/2006/main" xmlns:w14="http://schemas.microsoft.com/office/word/2010/wordml" xmlns:w15="http://schemas.microsoft.com/office/word/2012/wordml" xmlns:wpg="http://schemas.microsoft.com/office/word/2010/wordprocessingGroup" xmlns:wpi="http://schemas.microsoft.com/office/word/2010/wordprocessingInk" xmlns:wne="http://schemas.microsoft.com/office/word/2006/wordml" xmlns:wps="http://schemas.microsoft.com/office/word/2010/wordprocessingShape" mc:Ignorable="w14 w15 wp14">
+<w:numbering xmlns:wpc="http://schemas.microsoft.com/office/word/2010/wordprocessingCanvas" xmlns:mo="http://schemas.microsoft.com/office/mac/office/2008/main" xmlns:mc="http://schemas.openxmlformats.org/markup-compatibility/2006" xmlns:mv="urn:schemas-microsoft-com:mac:vml" xmlns:o="urn:schemas-microsoft-com:office:office" xmlns:r="http://schemas.openxmlformats.org/officeDocument/2006/relationships" xmlns:m="http://schemas.openxmlformats.org/officeDocument/2006/math" xmlns:v="urn:schemas-microsoft-com:vml" xmlns:wp14="http://schemas.microsoft.com/office/word/2010/wordprocessingDrawing" xmlns:wp="http://schemas.openxmlformats.org/drawingml/2006/wordprocessingDrawing" xmlns:w10="urn:schemas-microsoft-com:office:word" xmlns:w="http://schemas.openxmlformats.org/wordprocessingml/2006/main" xmlns:w14="http://schemas.microsoft.com/office/word/2010/wordml" xmlns:wpg="http://schemas.microsoft.com/office/word/2010/wordprocessingGroup" xmlns:wpi="http://schemas.microsoft.com/office/word/2010/wordprocessingInk" xmlns:wne="http://schemas.microsoft.com/office/word/2006/wordml" xmlns:wps="http://schemas.microsoft.com/office/word/2010/wordprocessingShape" mc:Ignorable="w14 wp14">
   <w:abstractNum w:abstractNumId="0">
     <w:nsid w:val="14041962"/>
     <w:multiLevelType w:val="hybridMultilevel"/>
@@ -2351,7 +2457,7 @@
 </file>
 
 <file path=word/styles.xml><?xml version="1.0" encoding="utf-8"?>
-<w:styles xmlns:mc="http://schemas.openxmlformats.org/markup-compatibility/2006" xmlns:r="http://schemas.openxmlformats.org/officeDocument/2006/relationships" xmlns:w="http://schemas.openxmlformats.org/wordprocessingml/2006/main" xmlns:w14="http://schemas.microsoft.com/office/word/2010/wordml" xmlns:w15="http://schemas.microsoft.com/office/word/2012/wordml" mc:Ignorable="w14 w15">
+<w:styles xmlns:mc="http://schemas.openxmlformats.org/markup-compatibility/2006" xmlns:r="http://schemas.openxmlformats.org/officeDocument/2006/relationships" xmlns:w="http://schemas.openxmlformats.org/wordprocessingml/2006/main" xmlns:w14="http://schemas.microsoft.com/office/word/2010/wordml" mc:Ignorable="w14">
   <w:docDefaults>
     <w:rPrDefault>
       <w:rPr>
@@ -2367,388 +2473,163 @@
       </w:pPr>
     </w:pPrDefault>
   </w:docDefaults>
-  <w:latentStyles w:defLockedState="0" w:defUIPriority="99" w:defSemiHidden="0" w:defUnhideWhenUsed="0" w:defQFormat="0" w:count="371">
-    <w:lsdException w:name="Normal" w:uiPriority="0" w:qFormat="1"/>
-    <w:lsdException w:name="heading 1" w:uiPriority="9" w:qFormat="1"/>
-    <w:lsdException w:name="heading 2" w:semiHidden="1" w:uiPriority="9" w:unhideWhenUsed="1" w:qFormat="1"/>
-    <w:lsdException w:name="heading 3" w:semiHidden="1" w:uiPriority="9" w:unhideWhenUsed="1" w:qFormat="1"/>
-    <w:lsdException w:name="heading 4" w:semiHidden="1" w:uiPriority="9" w:unhideWhenUsed="1" w:qFormat="1"/>
-    <w:lsdException w:name="heading 5" w:semiHidden="1" w:uiPriority="9" w:unhideWhenUsed="1" w:qFormat="1"/>
-    <w:lsdException w:name="heading 6" w:semiHidden="1" w:uiPriority="9" w:unhideWhenUsed="1" w:qFormat="1"/>
-    <w:lsdException w:name="heading 7" w:semiHidden="1" w:uiPriority="9" w:unhideWhenUsed="1" w:qFormat="1"/>
-    <w:lsdException w:name="heading 8" w:semiHidden="1" w:uiPriority="9" w:unhideWhenUsed="1" w:qFormat="1"/>
-    <w:lsdException w:name="heading 9" w:semiHidden="1" w:uiPriority="9" w:unhideWhenUsed="1" w:qFormat="1"/>
-    <w:lsdException w:name="index 1" w:semiHidden="1" w:unhideWhenUsed="1"/>
-    <w:lsdException w:name="index 2" w:semiHidden="1" w:unhideWhenUsed="1"/>
-    <w:lsdException w:name="index 3" w:semiHidden="1" w:unhideWhenUsed="1"/>
-    <w:lsdException w:name="index 4" w:semiHidden="1" w:unhideWhenUsed="1"/>
-    <w:lsdException w:name="index 5" w:semiHidden="1" w:unhideWhenUsed="1"/>
-    <w:lsdException w:name="index 6" w:semiHidden="1" w:unhideWhenUsed="1"/>
-    <w:lsdException w:name="index 7" w:semiHidden="1" w:unhideWhenUsed="1"/>
-    <w:lsdException w:name="index 8" w:semiHidden="1" w:unhideWhenUsed="1"/>
-    <w:lsdException w:name="index 9" w:semiHidden="1" w:unhideWhenUsed="1"/>
-    <w:lsdException w:name="toc 1" w:semiHidden="1" w:uiPriority="39" w:unhideWhenUsed="1"/>
-    <w:lsdException w:name="toc 2" w:semiHidden="1" w:uiPriority="39" w:unhideWhenUsed="1"/>
-    <w:lsdException w:name="toc 3" w:semiHidden="1" w:uiPriority="39" w:unhideWhenUsed="1"/>
-    <w:lsdException w:name="toc 4" w:semiHidden="1" w:uiPriority="39" w:unhideWhenUsed="1"/>
-    <w:lsdException w:name="toc 5" w:semiHidden="1" w:uiPriority="39" w:unhideWhenUsed="1"/>
-    <w:lsdException w:name="toc 6" w:semiHidden="1" w:uiPriority="39" w:unhideWhenUsed="1"/>
-    <w:lsdException w:name="toc 7" w:semiHidden="1" w:uiPriority="39" w:unhideWhenUsed="1"/>
-    <w:lsdException w:name="toc 8" w:semiHidden="1" w:uiPriority="39" w:unhideWhenUsed="1"/>
-    <w:lsdException w:name="toc 9" w:semiHidden="1" w:uiPriority="39" w:unhideWhenUsed="1"/>
-    <w:lsdException w:name="Normal Indent" w:semiHidden="1" w:unhideWhenUsed="1"/>
-    <w:lsdException w:name="footnote text" w:semiHidden="1" w:unhideWhenUsed="1"/>
-    <w:lsdException w:name="annotation text" w:semiHidden="1" w:unhideWhenUsed="1"/>
-    <w:lsdException w:name="header" w:semiHidden="1" w:unhideWhenUsed="1"/>
-    <w:lsdException w:name="footer" w:semiHidden="1" w:unhideWhenUsed="1"/>
-    <w:lsdException w:name="index heading" w:semiHidden="1" w:unhideWhenUsed="1"/>
-    <w:lsdException w:name="caption" w:semiHidden="1" w:uiPriority="35" w:unhideWhenUsed="1" w:qFormat="1"/>
-    <w:lsdException w:name="table of figures" w:semiHidden="1" w:unhideWhenUsed="1"/>
-    <w:lsdException w:name="envelope address" w:semiHidden="1" w:unhideWhenUsed="1"/>
-    <w:lsdException w:name="envelope return" w:semiHidden="1" w:unhideWhenUsed="1"/>
-    <w:lsdException w:name="footnote reference" w:semiHidden="1" w:unhideWhenUsed="1"/>
-    <w:lsdException w:name="annotation reference" w:semiHidden="1" w:unhideWhenUsed="1"/>
-    <w:lsdException w:name="line number" w:semiHidden="1" w:unhideWhenUsed="1"/>
-    <w:lsdException w:name="page number" w:semiHidden="1" w:unhideWhenUsed="1"/>
-    <w:lsdException w:name="endnote reference" w:semiHidden="1" w:unhideWhenUsed="1"/>
-    <w:lsdException w:name="endnote text" w:semiHidden="1" w:unhideWhenUsed="1"/>
-    <w:lsdException w:name="table of authorities" w:semiHidden="1" w:unhideWhenUsed="1"/>
-    <w:lsdException w:name="macro" w:semiHidden="1" w:unhideWhenUsed="1"/>
-    <w:lsdException w:name="toa heading" w:semiHidden="1" w:unhideWhenUsed="1"/>
-    <w:lsdException w:name="List" w:semiHidden="1" w:unhideWhenUsed="1"/>
-    <w:lsdException w:name="List Bullet" w:semiHidden="1" w:unhideWhenUsed="1"/>
-    <w:lsdException w:name="List Number" w:semiHidden="1" w:unhideWhenUsed="1"/>
-    <w:lsdException w:name="List 2" w:semiHidden="1" w:unhideWhenUsed="1"/>
-    <w:lsdException w:name="List 3" w:semiHidden="1" w:unhideWhenUsed="1"/>
-    <w:lsdException w:name="List 4" w:semiHidden="1" w:unhideWhenUsed="1"/>
-    <w:lsdException w:name="List 5" w:semiHidden="1" w:unhideWhenUsed="1"/>
-    <w:lsdException w:name="List Bullet 2" w:semiHidden="1" w:unhideWhenUsed="1"/>
-    <w:lsdException w:name="List Bullet 3" w:semiHidden="1" w:unhideWhenUsed="1"/>
-    <w:lsdException w:name="List Bullet 4" w:semiHidden="1" w:unhideWhenUsed="1"/>
-    <w:lsdException w:name="List Bullet 5" w:semiHidden="1" w:unhideWhenUsed="1"/>
-    <w:lsdException w:name="List Number 2" w:semiHidden="1" w:unhideWhenUsed="1"/>
-    <w:lsdException w:name="List Number 3" w:semiHidden="1" w:unhideWhenUsed="1"/>
-    <w:lsdException w:name="List Number 4" w:semiHidden="1" w:unhideWhenUsed="1"/>
-    <w:lsdException w:name="List Number 5" w:semiHidden="1" w:unhideWhenUsed="1"/>
-    <w:lsdException w:name="Title" w:uiPriority="10" w:qFormat="1"/>
-    <w:lsdException w:name="Closing" w:semiHidden="1" w:unhideWhenUsed="1"/>
-    <w:lsdException w:name="Signature" w:semiHidden="1" w:unhideWhenUsed="1"/>
-    <w:lsdException w:name="Default Paragraph Font" w:semiHidden="1" w:uiPriority="1" w:unhideWhenUsed="1"/>
-    <w:lsdException w:name="Body Text" w:semiHidden="1" w:unhideWhenUsed="1"/>
-    <w:lsdException w:name="Body Text Indent" w:semiHidden="1" w:unhideWhenUsed="1"/>
-    <w:lsdException w:name="List Continue" w:semiHidden="1" w:unhideWhenUsed="1"/>
-    <w:lsdException w:name="List Continue 2" w:semiHidden="1" w:unhideWhenUsed="1"/>
-    <w:lsdException w:name="List Continue 3" w:semiHidden="1" w:unhideWhenUsed="1"/>
-    <w:lsdException w:name="List Continue 4" w:semiHidden="1" w:unhideWhenUsed="1"/>
-    <w:lsdException w:name="List Continue 5" w:semiHidden="1" w:unhideWhenUsed="1"/>
-    <w:lsdException w:name="Message Header" w:semiHidden="1" w:unhideWhenUsed="1"/>
-    <w:lsdException w:name="Subtitle" w:uiPriority="11" w:qFormat="1"/>
-    <w:lsdException w:name="Salutation" w:semiHidden="1" w:unhideWhenUsed="1"/>
-    <w:lsdException w:name="Date" w:semiHidden="1" w:unhideWhenUsed="1"/>
-    <w:lsdException w:name="Body Text First Indent" w:semiHidden="1" w:unhideWhenUsed="1"/>
-    <w:lsdException w:name="Body Text First Indent 2" w:semiHidden="1" w:unhideWhenUsed="1"/>
-    <w:lsdException w:name="Note Heading" w:semiHidden="1" w:unhideWhenUsed="1"/>
-    <w:lsdException w:name="Body Text 2" w:semiHidden="1" w:unhideWhenUsed="1"/>
-    <w:lsdException w:name="Body Text 3" w:semiHidden="1" w:unhideWhenUsed="1"/>
-    <w:lsdException w:name="Body Text Indent 2" w:semiHidden="1" w:unhideWhenUsed="1"/>
-    <w:lsdException w:name="Body Text Indent 3" w:semiHidden="1" w:unhideWhenUsed="1"/>
-    <w:lsdException w:name="Block Text" w:semiHidden="1" w:unhideWhenUsed="1"/>
-    <w:lsdException w:name="Hyperlink" w:semiHidden="1" w:unhideWhenUsed="1"/>
-    <w:lsdException w:name="FollowedHyperlink" w:semiHidden="1" w:unhideWhenUsed="1"/>
-    <w:lsdException w:name="Strong" w:uiPriority="22" w:qFormat="1"/>
-    <w:lsdException w:name="Emphasis" w:uiPriority="20" w:qFormat="1"/>
-    <w:lsdException w:name="Document Map" w:semiHidden="1" w:unhideWhenUsed="1"/>
-    <w:lsdException w:name="Plain Text" w:semiHidden="1" w:unhideWhenUsed="1"/>
-    <w:lsdException w:name="E-mail Signature" w:semiHidden="1" w:unhideWhenUsed="1"/>
-    <w:lsdException w:name="HTML Top of Form" w:semiHidden="1" w:unhideWhenUsed="1"/>
-    <w:lsdException w:name="HTML Bottom of Form" w:semiHidden="1" w:unhideWhenUsed="1"/>
-    <w:lsdException w:name="Normal (Web)" w:semiHidden="1" w:unhideWhenUsed="1"/>
-    <w:lsdException w:name="HTML Acronym" w:semiHidden="1" w:unhideWhenUsed="1"/>
-    <w:lsdException w:name="HTML Address" w:semiHidden="1" w:unhideWhenUsed="1"/>
-    <w:lsdException w:name="HTML Cite" w:semiHidden="1" w:unhideWhenUsed="1"/>
-    <w:lsdException w:name="HTML Code" w:semiHidden="1" w:unhideWhenUsed="1"/>
-    <w:lsdException w:name="HTML Definition" w:semiHidden="1" w:unhideWhenUsed="1"/>
-    <w:lsdException w:name="HTML Keyboard" w:semiHidden="1" w:unhideWhenUsed="1"/>
-    <w:lsdException w:name="HTML Preformatted" w:semiHidden="1" w:unhideWhenUsed="1"/>
-    <w:lsdException w:name="HTML Sample" w:semiHidden="1" w:unhideWhenUsed="1"/>
-    <w:lsdException w:name="HTML Typewriter" w:semiHidden="1" w:unhideWhenUsed="1"/>
-    <w:lsdException w:name="HTML Variable" w:semiHidden="1" w:unhideWhenUsed="1"/>
-    <w:lsdException w:name="Normal Table" w:semiHidden="1" w:unhideWhenUsed="1"/>
-    <w:lsdException w:name="annotation subject" w:semiHidden="1" w:unhideWhenUsed="1"/>
-    <w:lsdException w:name="No List" w:semiHidden="1" w:unhideWhenUsed="1"/>
-    <w:lsdException w:name="Outline List 1" w:semiHidden="1" w:unhideWhenUsed="1"/>
-    <w:lsdException w:name="Outline List 2" w:semiHidden="1" w:unhideWhenUsed="1"/>
-    <w:lsdException w:name="Outline List 3" w:semiHidden="1" w:unhideWhenUsed="1"/>
-    <w:lsdException w:name="Table Simple 1" w:semiHidden="1" w:unhideWhenUsed="1"/>
-    <w:lsdException w:name="Table Simple 2" w:semiHidden="1" w:unhideWhenUsed="1"/>
-    <w:lsdException w:name="Table Simple 3" w:semiHidden="1" w:unhideWhenUsed="1"/>
-    <w:lsdException w:name="Table Classic 1" w:semiHidden="1" w:unhideWhenUsed="1"/>
-    <w:lsdException w:name="Table Classic 2" w:semiHidden="1" w:unhideWhenUsed="1"/>
-    <w:lsdException w:name="Table Classic 3" w:semiHidden="1" w:unhideWhenUsed="1"/>
-    <w:lsdException w:name="Table Classic 4" w:semiHidden="1" w:unhideWhenUsed="1"/>
-    <w:lsdException w:name="Table Colorful 1" w:semiHidden="1" w:unhideWhenUsed="1"/>
-    <w:lsdException w:name="Table Colorful 2" w:semiHidden="1" w:unhideWhenUsed="1"/>
-    <w:lsdException w:name="Table Colorful 3" w:semiHidden="1" w:unhideWhenUsed="1"/>
-    <w:lsdException w:name="Table Columns 1" w:semiHidden="1" w:unhideWhenUsed="1"/>
-    <w:lsdException w:name="Table Columns 2" w:semiHidden="1" w:unhideWhenUsed="1"/>
-    <w:lsdException w:name="Table Columns 3" w:semiHidden="1" w:unhideWhenUsed="1"/>
-    <w:lsdException w:name="Table Columns 4" w:semiHidden="1" w:unhideWhenUsed="1"/>
-    <w:lsdException w:name="Table Columns 5" w:semiHidden="1" w:unhideWhenUsed="1"/>
-    <w:lsdException w:name="Table Grid 1" w:semiHidden="1" w:unhideWhenUsed="1"/>
-    <w:lsdException w:name="Table Grid 2" w:semiHidden="1" w:unhideWhenUsed="1"/>
-    <w:lsdException w:name="Table Grid 3" w:semiHidden="1" w:unhideWhenUsed="1"/>
-    <w:lsdException w:name="Table Grid 4" w:semiHidden="1" w:unhideWhenUsed="1"/>
-    <w:lsdException w:name="Table Grid 5" w:semiHidden="1" w:unhideWhenUsed="1"/>
-    <w:lsdException w:name="Table Grid 6" w:semiHidden="1" w:unhideWhenUsed="1"/>
-    <w:lsdException w:name="Table Grid 7" w:semiHidden="1" w:unhideWhenUsed="1"/>
-    <w:lsdException w:name="Table Grid 8" w:semiHidden="1" w:unhideWhenUsed="1"/>
-    <w:lsdException w:name="Table List 1" w:semiHidden="1" w:unhideWhenUsed="1"/>
-    <w:lsdException w:name="Table List 2" w:semiHidden="1" w:unhideWhenUsed="1"/>
-    <w:lsdException w:name="Table List 3" w:semiHidden="1" w:unhideWhenUsed="1"/>
-    <w:lsdException w:name="Table List 4" w:semiHidden="1" w:unhideWhenUsed="1"/>
-    <w:lsdException w:name="Table List 5" w:semiHidden="1" w:unhideWhenUsed="1"/>
-    <w:lsdException w:name="Table List 6" w:semiHidden="1" w:unhideWhenUsed="1"/>
-    <w:lsdException w:name="Table List 7" w:semiHidden="1" w:unhideWhenUsed="1"/>
-    <w:lsdException w:name="Table List 8" w:semiHidden="1" w:unhideWhenUsed="1"/>
-    <w:lsdException w:name="Table 3D effects 1" w:semiHidden="1" w:unhideWhenUsed="1"/>
-    <w:lsdException w:name="Table 3D effects 2" w:semiHidden="1" w:unhideWhenUsed="1"/>
-    <w:lsdException w:name="Table 3D effects 3" w:semiHidden="1" w:unhideWhenUsed="1"/>
-    <w:lsdException w:name="Table Contemporary" w:semiHidden="1" w:unhideWhenUsed="1"/>
-    <w:lsdException w:name="Table Elegant" w:semiHidden="1" w:unhideWhenUsed="1"/>
-    <w:lsdException w:name="Table Professional" w:semiHidden="1" w:unhideWhenUsed="1"/>
-    <w:lsdException w:name="Table Subtle 1" w:semiHidden="1" w:unhideWhenUsed="1"/>
-    <w:lsdException w:name="Table Subtle 2" w:semiHidden="1" w:unhideWhenUsed="1"/>
-    <w:lsdException w:name="Table Web 1" w:semiHidden="1" w:unhideWhenUsed="1"/>
-    <w:lsdException w:name="Table Web 2" w:semiHidden="1" w:unhideWhenUsed="1"/>
-    <w:lsdException w:name="Table Web 3" w:semiHidden="1" w:unhideWhenUsed="1"/>
-    <w:lsdException w:name="Balloon Text" w:semiHidden="1" w:unhideWhenUsed="1"/>
-    <w:lsdException w:name="Table Grid" w:uiPriority="39"/>
-    <w:lsdException w:name="Table Theme" w:semiHidden="1" w:unhideWhenUsed="1"/>
-    <w:lsdException w:name="Placeholder Text" w:semiHidden="1"/>
-    <w:lsdException w:name="No Spacing" w:uiPriority="1" w:qFormat="1"/>
-    <w:lsdException w:name="Light Shading" w:uiPriority="60"/>
-    <w:lsdException w:name="Light List" w:uiPriority="61"/>
-    <w:lsdException w:name="Light Grid" w:uiPriority="62"/>
-    <w:lsdException w:name="Medium Shading 1" w:uiPriority="63"/>
-    <w:lsdException w:name="Medium Shading 2" w:uiPriority="64"/>
-    <w:lsdException w:name="Medium List 1" w:uiPriority="65"/>
-    <w:lsdException w:name="Medium List 2" w:uiPriority="66"/>
-    <w:lsdException w:name="Medium Grid 1" w:uiPriority="67"/>
-    <w:lsdException w:name="Medium Grid 2" w:uiPriority="68"/>
-    <w:lsdException w:name="Medium Grid 3" w:uiPriority="69"/>
-    <w:lsdException w:name="Dark List" w:uiPriority="70"/>
-    <w:lsdException w:name="Colorful Shading" w:uiPriority="71"/>
-    <w:lsdException w:name="Colorful List" w:uiPriority="72"/>
-    <w:lsdException w:name="Colorful Grid" w:uiPriority="73"/>
-    <w:lsdException w:name="Light Shading Accent 1" w:uiPriority="60"/>
-    <w:lsdException w:name="Light List Accent 1" w:uiPriority="61"/>
-    <w:lsdException w:name="Light Grid Accent 1" w:uiPriority="62"/>
-    <w:lsdException w:name="Medium Shading 1 Accent 1" w:uiPriority="63"/>
-    <w:lsdException w:name="Medium Shading 2 Accent 1" w:uiPriority="64"/>
-    <w:lsdException w:name="Medium List 1 Accent 1" w:uiPriority="65"/>
-    <w:lsdException w:name="Revision" w:semiHidden="1"/>
-    <w:lsdException w:name="List Paragraph" w:uiPriority="34" w:qFormat="1"/>
-    <w:lsdException w:name="Quote" w:uiPriority="29" w:qFormat="1"/>
-    <w:lsdException w:name="Intense Quote" w:uiPriority="30" w:qFormat="1"/>
-    <w:lsdException w:name="Medium List 2 Accent 1" w:uiPriority="66"/>
-    <w:lsdException w:name="Medium Grid 1 Accent 1" w:uiPriority="67"/>
-    <w:lsdException w:name="Medium Grid 2 Accent 1" w:uiPriority="68"/>
-    <w:lsdException w:name="Medium Grid 3 Accent 1" w:uiPriority="69"/>
-    <w:lsdException w:name="Dark List Accent 1" w:uiPriority="70"/>
-    <w:lsdException w:name="Colorful Shading Accent 1" w:uiPriority="71"/>
-    <w:lsdException w:name="Colorful List Accent 1" w:uiPriority="72"/>
-    <w:lsdException w:name="Colorful Grid Accent 1" w:uiPriority="73"/>
-    <w:lsdException w:name="Light Shading Accent 2" w:uiPriority="60"/>
-    <w:lsdException w:name="Light List Accent 2" w:uiPriority="61"/>
-    <w:lsdException w:name="Light Grid Accent 2" w:uiPriority="62"/>
-    <w:lsdException w:name="Medium Shading 1 Accent 2" w:uiPriority="63"/>
-    <w:lsdException w:name="Medium Shading 2 Accent 2" w:uiPriority="64"/>
-    <w:lsdException w:name="Medium List 1 Accent 2" w:uiPriority="65"/>
-    <w:lsdException w:name="Medium List 2 Accent 2" w:uiPriority="66"/>
-    <w:lsdException w:name="Medium Grid 1 Accent 2" w:uiPriority="67"/>
-    <w:lsdException w:name="Medium Grid 2 Accent 2" w:uiPriority="68"/>
-    <w:lsdException w:name="Medium Grid 3 Accent 2" w:uiPriority="69"/>
-    <w:lsdException w:name="Dark List Accent 2" w:uiPriority="70"/>
-    <w:lsdException w:name="Colorful Shading Accent 2" w:uiPriority="71"/>
-    <w:lsdException w:name="Colorful List Accent 2" w:uiPriority="72"/>
-    <w:lsdException w:name="Colorful Grid Accent 2" w:uiPriority="73"/>
-    <w:lsdException w:name="Light Shading Accent 3" w:uiPriority="60"/>
-    <w:lsdException w:name="Light List Accent 3" w:uiPriority="61"/>
-    <w:lsdException w:name="Light Grid Accent 3" w:uiPriority="62"/>
-    <w:lsdException w:name="Medium Shading 1 Accent 3" w:uiPriority="63"/>
-    <w:lsdException w:name="Medium Shading 2 Accent 3" w:uiPriority="64"/>
-    <w:lsdException w:name="Medium List 1 Accent 3" w:uiPriority="65"/>
-    <w:lsdException w:name="Medium List 2 Accent 3" w:uiPriority="66"/>
-    <w:lsdException w:name="Medium Grid 1 Accent 3" w:uiPriority="67"/>
-    <w:lsdException w:name="Medium Grid 2 Accent 3" w:uiPriority="68"/>
-    <w:lsdException w:name="Medium Grid 3 Accent 3" w:uiPriority="69"/>
-    <w:lsdException w:name="Dark List Accent 3" w:uiPriority="70"/>
-    <w:lsdException w:name="Colorful Shading Accent 3" w:uiPriority="71"/>
-    <w:lsdException w:name="Colorful List Accent 3" w:uiPriority="72"/>
-    <w:lsdException w:name="Colorful Grid Accent 3" w:uiPriority="73"/>
-    <w:lsdException w:name="Light Shading Accent 4" w:uiPriority="60"/>
-    <w:lsdException w:name="Light List Accent 4" w:uiPriority="61"/>
-    <w:lsdException w:name="Light Grid Accent 4" w:uiPriority="62"/>
-    <w:lsdException w:name="Medium Shading 1 Accent 4" w:uiPriority="63"/>
-    <w:lsdException w:name="Medium Shading 2 Accent 4" w:uiPriority="64"/>
-    <w:lsdException w:name="Medium List 1 Accent 4" w:uiPriority="65"/>
-    <w:lsdException w:name="Medium List 2 Accent 4" w:uiPriority="66"/>
-    <w:lsdException w:name="Medium Grid 1 Accent 4" w:uiPriority="67"/>
-    <w:lsdException w:name="Medium Grid 2 Accent 4" w:uiPriority="68"/>
-    <w:lsdException w:name="Medium Grid 3 Accent 4" w:uiPriority="69"/>
-    <w:lsdException w:name="Dark List Accent 4" w:uiPriority="70"/>
-    <w:lsdException w:name="Colorful Shading Accent 4" w:uiPriority="71"/>
-    <w:lsdException w:name="Colorful List Accent 4" w:uiPriority="72"/>
-    <w:lsdException w:name="Colorful Grid Accent 4" w:uiPriority="73"/>
-    <w:lsdException w:name="Light Shading Accent 5" w:uiPriority="60"/>
-    <w:lsdException w:name="Light List Accent 5" w:uiPriority="61"/>
-    <w:lsdException w:name="Light Grid Accent 5" w:uiPriority="62"/>
-    <w:lsdException w:name="Medium Shading 1 Accent 5" w:uiPriority="63"/>
-    <w:lsdException w:name="Medium Shading 2 Accent 5" w:uiPriority="64"/>
-    <w:lsdException w:name="Medium List 1 Accent 5" w:uiPriority="65"/>
-    <w:lsdException w:name="Medium List 2 Accent 5" w:uiPriority="66"/>
-    <w:lsdException w:name="Medium Grid 1 Accent 5" w:uiPriority="67"/>
-    <w:lsdException w:name="Medium Grid 2 Accent 5" w:uiPriority="68"/>
-    <w:lsdException w:name="Medium Grid 3 Accent 5" w:uiPriority="69"/>
-    <w:lsdException w:name="Dark List Accent 5" w:uiPriority="70"/>
-    <w:lsdException w:name="Colorful Shading Accent 5" w:uiPriority="71"/>
-    <w:lsdException w:name="Colorful List Accent 5" w:uiPriority="72"/>
-    <w:lsdException w:name="Colorful Grid Accent 5" w:uiPriority="73"/>
-    <w:lsdException w:name="Light Shading Accent 6" w:uiPriority="60"/>
-    <w:lsdException w:name="Light List Accent 6" w:uiPriority="61"/>
-    <w:lsdException w:name="Light Grid Accent 6" w:uiPriority="62"/>
-    <w:lsdException w:name="Medium Shading 1 Accent 6" w:uiPriority="63"/>
-    <w:lsdException w:name="Medium Shading 2 Accent 6" w:uiPriority="64"/>
-    <w:lsdException w:name="Medium List 1 Accent 6" w:uiPriority="65"/>
-    <w:lsdException w:name="Medium List 2 Accent 6" w:uiPriority="66"/>
-    <w:lsdException w:name="Medium Grid 1 Accent 6" w:uiPriority="67"/>
-    <w:lsdException w:name="Medium Grid 2 Accent 6" w:uiPriority="68"/>
-    <w:lsdException w:name="Medium Grid 3 Accent 6" w:uiPriority="69"/>
-    <w:lsdException w:name="Dark List Accent 6" w:uiPriority="70"/>
-    <w:lsdException w:name="Colorful Shading Accent 6" w:uiPriority="71"/>
-    <w:lsdException w:name="Colorful List Accent 6" w:uiPriority="72"/>
-    <w:lsdException w:name="Colorful Grid Accent 6" w:uiPriority="73"/>
-    <w:lsdException w:name="Subtle Emphasis" w:uiPriority="19" w:qFormat="1"/>
-    <w:lsdException w:name="Intense Emphasis" w:uiPriority="21" w:qFormat="1"/>
-    <w:lsdException w:name="Subtle Reference" w:uiPriority="31" w:qFormat="1"/>
-    <w:lsdException w:name="Intense Reference" w:uiPriority="32" w:qFormat="1"/>
-    <w:lsdException w:name="Book Title" w:uiPriority="33" w:qFormat="1"/>
-    <w:lsdException w:name="Bibliography" w:semiHidden="1" w:uiPriority="37" w:unhideWhenUsed="1"/>
-    <w:lsdException w:name="TOC Heading" w:semiHidden="1" w:uiPriority="39" w:unhideWhenUsed="1" w:qFormat="1"/>
-    <w:lsdException w:name="Plain Table 1" w:uiPriority="41"/>
-    <w:lsdException w:name="Plain Table 2" w:uiPriority="42"/>
-    <w:lsdException w:name="Plain Table 3" w:uiPriority="43"/>
-    <w:lsdException w:name="Plain Table 4" w:uiPriority="44"/>
-    <w:lsdException w:name="Plain Table 5" w:uiPriority="45"/>
-    <w:lsdException w:name="Grid Table Light" w:uiPriority="40"/>
-    <w:lsdException w:name="Grid Table 1 Light" w:uiPriority="46"/>
-    <w:lsdException w:name="Grid Table 2" w:uiPriority="47"/>
-    <w:lsdException w:name="Grid Table 3" w:uiPriority="48"/>
-    <w:lsdException w:name="Grid Table 4" w:uiPriority="49"/>
-    <w:lsdException w:name="Grid Table 5 Dark" w:uiPriority="50"/>
-    <w:lsdException w:name="Grid Table 6 Colorful" w:uiPriority="51"/>
-    <w:lsdException w:name="Grid Table 7 Colorful" w:uiPriority="52"/>
-    <w:lsdException w:name="Grid Table 1 Light Accent 1" w:uiPriority="46"/>
-    <w:lsdException w:name="Grid Table 2 Accent 1" w:uiPriority="47"/>
-    <w:lsdException w:name="Grid Table 3 Accent 1" w:uiPriority="48"/>
-    <w:lsdException w:name="Grid Table 4 Accent 1" w:uiPriority="49"/>
-    <w:lsdException w:name="Grid Table 5 Dark Accent 1" w:uiPriority="50"/>
-    <w:lsdException w:name="Grid Table 6 Colorful Accent 1" w:uiPriority="51"/>
-    <w:lsdException w:name="Grid Table 7 Colorful Accent 1" w:uiPriority="52"/>
-    <w:lsdException w:name="Grid Table 1 Light Accent 2" w:uiPriority="46"/>
-    <w:lsdException w:name="Grid Table 2 Accent 2" w:uiPriority="47"/>
-    <w:lsdException w:name="Grid Table 3 Accent 2" w:uiPriority="48"/>
-    <w:lsdException w:name="Grid Table 4 Accent 2" w:uiPriority="49"/>
-    <w:lsdException w:name="Grid Table 5 Dark Accent 2" w:uiPriority="50"/>
-    <w:lsdException w:name="Grid Table 6 Colorful Accent 2" w:uiPriority="51"/>
-    <w:lsdException w:name="Grid Table 7 Colorful Accent 2" w:uiPriority="52"/>
-    <w:lsdException w:name="Grid Table 1 Light Accent 3" w:uiPriority="46"/>
-    <w:lsdException w:name="Grid Table 2 Accent 3" w:uiPriority="47"/>
-    <w:lsdException w:name="Grid Table 3 Accent 3" w:uiPriority="48"/>
-    <w:lsdException w:name="Grid Table 4 Accent 3" w:uiPriority="49"/>
-    <w:lsdException w:name="Grid Table 5 Dark Accent 3" w:uiPriority="50"/>
-    <w:lsdException w:name="Grid Table 6 Colorful Accent 3" w:uiPriority="51"/>
-    <w:lsdException w:name="Grid Table 7 Colorful Accent 3" w:uiPriority="52"/>
-    <w:lsdException w:name="Grid Table 1 Light Accent 4" w:uiPriority="46"/>
-    <w:lsdException w:name="Grid Table 2 Accent 4" w:uiPriority="47"/>
-    <w:lsdException w:name="Grid Table 3 Accent 4" w:uiPriority="48"/>
-    <w:lsdException w:name="Grid Table 4 Accent 4" w:uiPriority="49"/>
-    <w:lsdException w:name="Grid Table 5 Dark Accent 4" w:uiPriority="50"/>
-    <w:lsdException w:name="Grid Table 6 Colorful Accent 4" w:uiPriority="51"/>
-    <w:lsdException w:name="Grid Table 7 Colorful Accent 4" w:uiPriority="52"/>
-    <w:lsdException w:name="Grid Table 1 Light Accent 5" w:uiPriority="46"/>
-    <w:lsdException w:name="Grid Table 2 Accent 5" w:uiPriority="47"/>
-    <w:lsdException w:name="Grid Table 3 Accent 5" w:uiPriority="48"/>
-    <w:lsdException w:name="Grid Table 4 Accent 5" w:uiPriority="49"/>
-    <w:lsdException w:name="Grid Table 5 Dark Accent 5" w:uiPriority="50"/>
-    <w:lsdException w:name="Grid Table 6 Colorful Accent 5" w:uiPriority="51"/>
-    <w:lsdException w:name="Grid Table 7 Colorful Accent 5" w:uiPriority="52"/>
-    <w:lsdException w:name="Grid Table 1 Light Accent 6" w:uiPriority="46"/>
-    <w:lsdException w:name="Grid Table 2 Accent 6" w:uiPriority="47"/>
-    <w:lsdException w:name="Grid Table 3 Accent 6" w:uiPriority="48"/>
-    <w:lsdException w:name="Grid Table 4 Accent 6" w:uiPriority="49"/>
-    <w:lsdException w:name="Grid Table 5 Dark Accent 6" w:uiPriority="50"/>
-    <w:lsdException w:name="Grid Table 6 Colorful Accent 6" w:uiPriority="51"/>
-    <w:lsdException w:name="Grid Table 7 Colorful Accent 6" w:uiPriority="52"/>
-    <w:lsdException w:name="List Table 1 Light" w:uiPriority="46"/>
-    <w:lsdException w:name="List Table 2" w:uiPriority="47"/>
-    <w:lsdException w:name="List Table 3" w:uiPriority="48"/>
-    <w:lsdException w:name="List Table 4" w:uiPriority="49"/>
-    <w:lsdException w:name="List Table 5 Dark" w:uiPriority="50"/>
-    <w:lsdException w:name="List Table 6 Colorful" w:uiPriority="51"/>
-    <w:lsdException w:name="List Table 7 Colorful" w:uiPriority="52"/>
-    <w:lsdException w:name="List Table 1 Light Accent 1" w:uiPriority="46"/>
-    <w:lsdException w:name="List Table 2 Accent 1" w:uiPriority="47"/>
-    <w:lsdException w:name="List Table 3 Accent 1" w:uiPriority="48"/>
-    <w:lsdException w:name="List Table 4 Accent 1" w:uiPriority="49"/>
-    <w:lsdException w:name="List Table 5 Dark Accent 1" w:uiPriority="50"/>
-    <w:lsdException w:name="List Table 6 Colorful Accent 1" w:uiPriority="51"/>
-    <w:lsdException w:name="List Table 7 Colorful Accent 1" w:uiPriority="52"/>
-    <w:lsdException w:name="List Table 1 Light Accent 2" w:uiPriority="46"/>
-    <w:lsdException w:name="List Table 2 Accent 2" w:uiPriority="47"/>
-    <w:lsdException w:name="List Table 3 Accent 2" w:uiPriority="48"/>
-    <w:lsdException w:name="List Table 4 Accent 2" w:uiPriority="49"/>
-    <w:lsdException w:name="List Table 5 Dark Accent 2" w:uiPriority="50"/>
-    <w:lsdException w:name="List Table 6 Colorful Accent 2" w:uiPriority="51"/>
-    <w:lsdException w:name="List Table 7 Colorful Accent 2" w:uiPriority="52"/>
-    <w:lsdException w:name="List Table 1 Light Accent 3" w:uiPriority="46"/>
-    <w:lsdException w:name="List Table 2 Accent 3" w:uiPriority="47"/>
-    <w:lsdException w:name="List Table 3 Accent 3" w:uiPriority="48"/>
-    <w:lsdException w:name="List Table 4 Accent 3" w:uiPriority="49"/>
-    <w:lsdException w:name="List Table 5 Dark Accent 3" w:uiPriority="50"/>
-    <w:lsdException w:name="List Table 6 Colorful Accent 3" w:uiPriority="51"/>
-    <w:lsdException w:name="List Table 7 Colorful Accent 3" w:uiPriority="52"/>
-    <w:lsdException w:name="List Table 1 Light Accent 4" w:uiPriority="46"/>
-    <w:lsdException w:name="List Table 2 Accent 4" w:uiPriority="47"/>
-    <w:lsdException w:name="List Table 3 Accent 4" w:uiPriority="48"/>
-    <w:lsdException w:name="List Table 4 Accent 4" w:uiPriority="49"/>
-    <w:lsdException w:name="List Table 5 Dark Accent 4" w:uiPriority="50"/>
-    <w:lsdException w:name="List Table 6 Colorful Accent 4" w:uiPriority="51"/>
-    <w:lsdException w:name="List Table 7 Colorful Accent 4" w:uiPriority="52"/>
-    <w:lsdException w:name="List Table 1 Light Accent 5" w:uiPriority="46"/>
-    <w:lsdException w:name="List Table 2 Accent 5" w:uiPriority="47"/>
-    <w:lsdException w:name="List Table 3 Accent 5" w:uiPriority="48"/>
-    <w:lsdException w:name="List Table 4 Accent 5" w:uiPriority="49"/>
-    <w:lsdException w:name="List Table 5 Dark Accent 5" w:uiPriority="50"/>
-    <w:lsdException w:name="List Table 6 Colorful Accent 5" w:uiPriority="51"/>
-    <w:lsdException w:name="List Table 7 Colorful Accent 5" w:uiPriority="52"/>
-    <w:lsdException w:name="List Table 1 Light Accent 6" w:uiPriority="46"/>
-    <w:lsdException w:name="List Table 2 Accent 6" w:uiPriority="47"/>
-    <w:lsdException w:name="List Table 3 Accent 6" w:uiPriority="48"/>
-    <w:lsdException w:name="List Table 4 Accent 6" w:uiPriority="49"/>
-    <w:lsdException w:name="List Table 5 Dark Accent 6" w:uiPriority="50"/>
-    <w:lsdException w:name="List Table 6 Colorful Accent 6" w:uiPriority="51"/>
-    <w:lsdException w:name="List Table 7 Colorful Accent 6" w:uiPriority="52"/>
+  <w:latentStyles w:defLockedState="0" w:defUIPriority="99" w:defSemiHidden="1" w:defUnhideWhenUsed="1" w:defQFormat="0" w:count="276">
+    <w:lsdException w:name="Normal" w:semiHidden="0" w:uiPriority="0" w:unhideWhenUsed="0" w:qFormat="1"/>
+    <w:lsdException w:name="heading 1" w:semiHidden="0" w:uiPriority="9" w:unhideWhenUsed="0" w:qFormat="1"/>
+    <w:lsdException w:name="heading 2" w:uiPriority="9" w:qFormat="1"/>
+    <w:lsdException w:name="heading 3" w:uiPriority="9" w:qFormat="1"/>
+    <w:lsdException w:name="heading 4" w:uiPriority="9" w:qFormat="1"/>
+    <w:lsdException w:name="heading 5" w:uiPriority="9" w:qFormat="1"/>
+    <w:lsdException w:name="heading 6" w:uiPriority="9" w:qFormat="1"/>
+    <w:lsdException w:name="heading 7" w:uiPriority="9" w:qFormat="1"/>
+    <w:lsdException w:name="heading 8" w:uiPriority="9" w:qFormat="1"/>
+    <w:lsdException w:name="heading 9" w:uiPriority="9" w:qFormat="1"/>
+    <w:lsdException w:name="toc 1" w:uiPriority="39"/>
+    <w:lsdException w:name="toc 2" w:uiPriority="39"/>
+    <w:lsdException w:name="toc 3" w:uiPriority="39"/>
+    <w:lsdException w:name="toc 4" w:uiPriority="39"/>
+    <w:lsdException w:name="toc 5" w:uiPriority="39"/>
+    <w:lsdException w:name="toc 6" w:uiPriority="39"/>
+    <w:lsdException w:name="toc 7" w:uiPriority="39"/>
+    <w:lsdException w:name="toc 8" w:uiPriority="39"/>
+    <w:lsdException w:name="toc 9" w:uiPriority="39"/>
+    <w:lsdException w:name="caption" w:uiPriority="35" w:qFormat="1"/>
+    <w:lsdException w:name="Title" w:semiHidden="0" w:uiPriority="10" w:unhideWhenUsed="0" w:qFormat="1"/>
+    <w:lsdException w:name="Default Paragraph Font" w:uiPriority="1"/>
+    <w:lsdException w:name="Subtitle" w:semiHidden="0" w:uiPriority="11" w:unhideWhenUsed="0" w:qFormat="1"/>
+    <w:lsdException w:name="Strong" w:semiHidden="0" w:uiPriority="22" w:unhideWhenUsed="0" w:qFormat="1"/>
+    <w:lsdException w:name="Emphasis" w:semiHidden="0" w:uiPriority="20" w:unhideWhenUsed="0" w:qFormat="1"/>
+    <w:lsdException w:name="Table Grid" w:semiHidden="0" w:uiPriority="39" w:unhideWhenUsed="0"/>
+    <w:lsdException w:name="Note Level 1" w:semiHidden="0" w:unhideWhenUsed="0"/>
+    <w:lsdException w:name="Note Level 2" w:semiHidden="0" w:unhideWhenUsed="0"/>
+    <w:lsdException w:name="Note Level 3" w:semiHidden="0" w:unhideWhenUsed="0"/>
+    <w:lsdException w:name="Note Level 4" w:semiHidden="0" w:unhideWhenUsed="0"/>
+    <w:lsdException w:name="Note Level 5" w:semiHidden="0" w:unhideWhenUsed="0"/>
+    <w:lsdException w:name="Note Level 6" w:semiHidden="0" w:unhideWhenUsed="0"/>
+    <w:lsdException w:name="Note Level 7" w:semiHidden="0" w:unhideWhenUsed="0"/>
+    <w:lsdException w:name="Note Level 8" w:semiHidden="0" w:unhideWhenUsed="0"/>
+    <w:lsdException w:name="Note Level 9" w:semiHidden="0" w:unhideWhenUsed="0"/>
+    <w:lsdException w:name="Placeholder Text" w:unhideWhenUsed="0"/>
+    <w:lsdException w:name="No Spacing" w:semiHidden="0" w:uiPriority="1" w:unhideWhenUsed="0" w:qFormat="1"/>
+    <w:lsdException w:name="Light Shading" w:semiHidden="0" w:uiPriority="60" w:unhideWhenUsed="0"/>
+    <w:lsdException w:name="Light List" w:semiHidden="0" w:uiPriority="61" w:unhideWhenUsed="0"/>
+    <w:lsdException w:name="Light Grid" w:semiHidden="0" w:uiPriority="62" w:unhideWhenUsed="0"/>
+    <w:lsdException w:name="Medium Shading 1" w:semiHidden="0" w:uiPriority="63" w:unhideWhenUsed="0"/>
+    <w:lsdException w:name="Medium Shading 2" w:semiHidden="0" w:uiPriority="64" w:unhideWhenUsed="0"/>
+    <w:lsdException w:name="Medium List 1" w:semiHidden="0" w:uiPriority="65" w:unhideWhenUsed="0"/>
+    <w:lsdException w:name="Medium List 2" w:semiHidden="0" w:uiPriority="66" w:unhideWhenUsed="0"/>
+    <w:lsdException w:name="Medium Grid 1" w:semiHidden="0" w:uiPriority="67" w:unhideWhenUsed="0"/>
+    <w:lsdException w:name="Medium Grid 2" w:semiHidden="0" w:uiPriority="68" w:unhideWhenUsed="0"/>
+    <w:lsdException w:name="Medium Grid 3" w:semiHidden="0" w:uiPriority="69" w:unhideWhenUsed="0"/>
+    <w:lsdException w:name="Dark List" w:semiHidden="0" w:uiPriority="70" w:unhideWhenUsed="0"/>
+    <w:lsdException w:name="Colorful Shading" w:semiHidden="0" w:uiPriority="71" w:unhideWhenUsed="0"/>
+    <w:lsdException w:name="Colorful List" w:semiHidden="0" w:uiPriority="72" w:unhideWhenUsed="0"/>
+    <w:lsdException w:name="Colorful Grid" w:semiHidden="0" w:uiPriority="73" w:unhideWhenUsed="0"/>
+    <w:lsdException w:name="Light Shading Accent 1" w:semiHidden="0" w:uiPriority="60" w:unhideWhenUsed="0"/>
+    <w:lsdException w:name="Light List Accent 1" w:semiHidden="0" w:uiPriority="61" w:unhideWhenUsed="0"/>
+    <w:lsdException w:name="Light Grid Accent 1" w:semiHidden="0" w:uiPriority="62" w:unhideWhenUsed="0"/>
+    <w:lsdException w:name="Medium Shading 1 Accent 1" w:semiHidden="0" w:uiPriority="63" w:unhideWhenUsed="0"/>
+    <w:lsdException w:name="Medium Shading 2 Accent 1" w:semiHidden="0" w:uiPriority="64" w:unhideWhenUsed="0"/>
+    <w:lsdException w:name="Medium List 1 Accent 1" w:semiHidden="0" w:uiPriority="65" w:unhideWhenUsed="0"/>
+    <w:lsdException w:name="Revision" w:unhideWhenUsed="0"/>
+    <w:lsdException w:name="List Paragraph" w:semiHidden="0" w:uiPriority="34" w:unhideWhenUsed="0" w:qFormat="1"/>
+    <w:lsdException w:name="Quote" w:semiHidden="0" w:uiPriority="29" w:unhideWhenUsed="0" w:qFormat="1"/>
+    <w:lsdException w:name="Intense Quote" w:semiHidden="0" w:uiPriority="30" w:unhideWhenUsed="0" w:qFormat="1"/>
+    <w:lsdException w:name="Medium List 2 Accent 1" w:semiHidden="0" w:uiPriority="66" w:unhideWhenUsed="0"/>
+    <w:lsdException w:name="Medium Grid 1 Accent 1" w:semiHidden="0" w:uiPriority="67" w:unhideWhenUsed="0"/>
+    <w:lsdException w:name="Medium Grid 2 Accent 1" w:semiHidden="0" w:uiPriority="68" w:unhideWhenUsed="0"/>
+    <w:lsdException w:name="Medium Grid 3 Accent 1" w:semiHidden="0" w:uiPriority="69" w:unhideWhenUsed="0"/>
+    <w:lsdException w:name="Dark List Accent 1" w:semiHidden="0" w:uiPriority="70" w:unhideWhenUsed="0"/>
+    <w:lsdException w:name="Colorful Shading Accent 1" w:semiHidden="0" w:uiPriority="71" w:unhideWhenUsed="0"/>
+    <w:lsdException w:name="Colorful List Accent 1" w:semiHidden="0" w:uiPriority="72" w:unhideWhenUsed="0"/>
+    <w:lsdException w:name="Colorful Grid Accent 1" w:semiHidden="0" w:uiPriority="73" w:unhideWhenUsed="0"/>
+    <w:lsdException w:name="Light Shading Accent 2" w:semiHidden="0" w:uiPriority="60" w:unhideWhenUsed="0"/>
+    <w:lsdException w:name="Light List Accent 2" w:semiHidden="0" w:uiPriority="61" w:unhideWhenUsed="0"/>
+    <w:lsdException w:name="Light Grid Accent 2" w:semiHidden="0" w:uiPriority="62" w:unhideWhenUsed="0"/>
+    <w:lsdException w:name="Medium Shading 1 Accent 2" w:semiHidden="0" w:uiPriority="63" w:unhideWhenUsed="0"/>
+    <w:lsdException w:name="Medium Shading 2 Accent 2" w:semiHidden="0" w:uiPriority="64" w:unhideWhenUsed="0"/>
+    <w:lsdException w:name="Medium List 1 Accent 2" w:semiHidden="0" w:uiPriority="65" w:unhideWhenUsed="0"/>
+    <w:lsdException w:name="Medium List 2 Accent 2" w:semiHidden="0" w:uiPriority="66" w:unhideWhenUsed="0"/>
+    <w:lsdException w:name="Medium Grid 1 Accent 2" w:semiHidden="0" w:uiPriority="67" w:unhideWhenUsed="0"/>
+    <w:lsdException w:name="Medium Grid 2 Accent 2" w:semiHidden="0" w:uiPriority="68" w:unhideWhenUsed="0"/>
+    <w:lsdException w:name="Medium Grid 3 Accent 2" w:semiHidden="0" w:uiPriority="69" w:unhideWhenUsed="0"/>
+    <w:lsdException w:name="Dark List Accent 2" w:semiHidden="0" w:uiPriority="70" w:unhideWhenUsed="0"/>
+    <w:lsdException w:name="Colorful Shading Accent 2" w:semiHidden="0" w:uiPriority="71" w:unhideWhenUsed="0"/>
+    <w:lsdException w:name="Colorful List Accent 2" w:semiHidden="0" w:uiPriority="72" w:unhideWhenUsed="0"/>
+    <w:lsdException w:name="Colorful Grid Accent 2" w:semiHidden="0" w:uiPriority="73" w:unhideWhenUsed="0"/>
+    <w:lsdException w:name="Light Shading Accent 3" w:semiHidden="0" w:uiPriority="60" w:unhideWhenUsed="0"/>
+    <w:lsdException w:name="Light List Accent 3" w:semiHidden="0" w:uiPriority="61" w:unhideWhenUsed="0"/>
+    <w:lsdException w:name="Light Grid Accent 3" w:semiHidden="0" w:uiPriority="62" w:unhideWhenUsed="0"/>
+    <w:lsdException w:name="Medium Shading 1 Accent 3" w:semiHidden="0" w:uiPriority="63" w:unhideWhenUsed="0"/>
+    <w:lsdException w:name="Medium Shading 2 Accent 3" w:semiHidden="0" w:uiPriority="64" w:unhideWhenUsed="0"/>
+    <w:lsdException w:name="Medium List 1 Accent 3" w:semiHidden="0" w:uiPriority="65" w:unhideWhenUsed="0"/>
+    <w:lsdException w:name="Medium List 2 Accent 3" w:semiHidden="0" w:uiPriority="66" w:unhideWhenUsed="0"/>
+    <w:lsdException w:name="Medium Grid 1 Accent 3" w:semiHidden="0" w:uiPriority="67" w:unhideWhenUsed="0"/>
+    <w:lsdException w:name="Medium Grid 2 Accent 3" w:semiHidden="0" w:uiPriority="68" w:unhideWhenUsed="0"/>
+    <w:lsdException w:name="Medium Grid 3 Accent 3" w:semiHidden="0" w:uiPriority="69" w:unhideWhenUsed="0"/>
+    <w:lsdException w:name="Dark List Accent 3" w:semiHidden="0" w:uiPriority="70" w:unhideWhenUsed="0"/>
+    <w:lsdException w:name="Colorful Shading Accent 3" w:semiHidden="0" w:uiPriority="71" w:unhideWhenUsed="0"/>
+    <w:lsdException w:name="Colorful List Accent 3" w:semiHidden="0" w:uiPriority="72" w:unhideWhenUsed="0"/>
+    <w:lsdException w:name="Colorful Grid Accent 3" w:semiHidden="0" w:uiPriority="73" w:unhideWhenUsed="0"/>
+    <w:lsdException w:name="Light Shading Accent 4" w:semiHidden="0" w:uiPriority="60" w:unhideWhenUsed="0"/>
+    <w:lsdException w:name="Light List Accent 4" w:semiHidden="0" w:uiPriority="61" w:unhideWhenUsed="0"/>
+    <w:lsdException w:name="Light Grid Accent 4" w:semiHidden="0" w:uiPriority="62" w:unhideWhenUsed="0"/>
+    <w:lsdException w:name="Medium Shading 1 Accent 4" w:semiHidden="0" w:uiPriority="63" w:unhideWhenUsed="0"/>
+    <w:lsdException w:name="Medium Shading 2 Accent 4" w:semiHidden="0" w:uiPriority="64" w:unhideWhenUsed="0"/>
+    <w:lsdException w:name="Medium List 1 Accent 4" w:semiHidden="0" w:uiPriority="65" w:unhideWhenUsed="0"/>
+    <w:lsdException w:name="Medium List 2 Accent 4" w:semiHidden="0" w:uiPriority="66" w:unhideWhenUsed="0"/>
+    <w:lsdException w:name="Medium Grid 1 Accent 4" w:semiHidden="0" w:uiPriority="67" w:unhideWhenUsed="0"/>
+    <w:lsdException w:name="Medium Grid 2 Accent 4" w:semiHidden="0" w:uiPriority="68" w:unhideWhenUsed="0"/>
+    <w:lsdException w:name="Medium Grid 3 Accent 4" w:semiHidden="0" w:uiPriority="69" w:unhideWhenUsed="0"/>
+    <w:lsdException w:name="Dark List Accent 4" w:semiHidden="0" w:uiPriority="70" w:unhideWhenUsed="0"/>
+    <w:lsdException w:name="Colorful Shading Accent 4" w:semiHidden="0" w:uiPriority="71" w:unhideWhenUsed="0"/>
+    <w:lsdException w:name="Colorful List Accent 4" w:semiHidden="0" w:uiPriority="72" w:unhideWhenUsed="0"/>
+    <w:lsdException w:name="Colorful Grid Accent 4" w:semiHidden="0" w:uiPriority="73" w:unhideWhenUsed="0"/>
+    <w:lsdException w:name="Light Shading Accent 5" w:semiHidden="0" w:uiPriority="60" w:unhideWhenUsed="0"/>
+    <w:lsdException w:name="Light List Accent 5" w:semiHidden="0" w:uiPriority="61" w:unhideWhenUsed="0"/>
+    <w:lsdException w:name="Light Grid Accent 5" w:semiHidden="0" w:uiPriority="62" w:unhideWhenUsed="0"/>
+    <w:lsdException w:name="Medium Shading 1 Accent 5" w:semiHidden="0" w:uiPriority="63" w:unhideWhenUsed="0"/>
+    <w:lsdException w:name="Medium Shading 2 Accent 5" w:semiHidden="0" w:uiPriority="64" w:unhideWhenUsed="0"/>
+    <w:lsdException w:name="Medium List 1 Accent 5" w:semiHidden="0" w:uiPriority="65" w:unhideWhenUsed="0"/>
+    <w:lsdException w:name="Medium List 2 Accent 5" w:semiHidden="0" w:uiPriority="66" w:unhideWhenUsed="0"/>
+    <w:lsdException w:name="Medium Grid 1 Accent 5" w:semiHidden="0" w:uiPriority="67" w:unhideWhenUsed="0"/>
+    <w:lsdException w:name="Medium Grid 2 Accent 5" w:semiHidden="0" w:uiPriority="68" w:unhideWhenUsed="0"/>
+    <w:lsdException w:name="Medium Grid 3 Accent 5" w:semiHidden="0" w:uiPriority="69" w:unhideWhenUsed="0"/>
+    <w:lsdException w:name="Dark List Accent 5" w:semiHidden="0" w:uiPriority="70" w:unhideWhenUsed="0"/>
+    <w:lsdException w:name="Colorful Shading Accent 5" w:semiHidden="0" w:uiPriority="71" w:unhideWhenUsed="0"/>
+    <w:lsdException w:name="Colorful List Accent 5" w:semiHidden="0" w:uiPriority="72" w:unhideWhenUsed="0"/>
+    <w:lsdException w:name="Colorful Grid Accent 5" w:semiHidden="0" w:uiPriority="73" w:unhideWhenUsed="0"/>
+    <w:lsdException w:name="Light Shading Accent 6" w:semiHidden="0" w:uiPriority="60" w:unhideWhenUsed="0"/>
+    <w:lsdException w:name="Light List Accent 6" w:semiHidden="0" w:uiPriority="61" w:unhideWhenUsed="0"/>
+    <w:lsdException w:name="Light Grid Accent 6" w:semiHidden="0" w:uiPriority="62" w:unhideWhenUsed="0"/>
+    <w:lsdException w:name="Medium Shading 1 Accent 6" w:semiHidden="0" w:uiPriority="63" w:unhideWhenUsed="0"/>
+    <w:lsdException w:name="Medium Shading 2 Accent 6" w:semiHidden="0" w:uiPriority="64" w:unhideWhenUsed="0"/>
+    <w:lsdException w:name="Medium List 1 Accent 6" w:semiHidden="0" w:uiPriority="65" w:unhideWhenUsed="0"/>
+    <w:lsdException w:name="Medium List 2 Accent 6" w:semiHidden="0" w:uiPriority="66" w:unhideWhenUsed="0"/>
+    <w:lsdException w:name="Medium Grid 1 Accent 6" w:semiHidden="0" w:uiPriority="67" w:unhideWhenUsed="0"/>
+    <w:lsdException w:name="Medium Grid 2 Accent 6" w:semiHidden="0" w:uiPriority="68" w:unhideWhenUsed="0"/>
+    <w:lsdException w:name="Medium Grid 3 Accent 6" w:semiHidden="0" w:uiPriority="69" w:unhideWhenUsed="0"/>
+    <w:lsdException w:name="Dark List Accent 6" w:semiHidden="0" w:uiPriority="70" w:unhideWhenUsed="0"/>
+    <w:lsdException w:name="Colorful Shading Accent 6" w:semiHidden="0" w:uiPriority="71" w:unhideWhenUsed="0"/>
+    <w:lsdException w:name="Colorful List Accent 6" w:semiHidden="0" w:uiPriority="72" w:unhideWhenUsed="0"/>
+    <w:lsdException w:name="Colorful Grid Accent 6" w:semiHidden="0" w:uiPriority="73" w:unhideWhenUsed="0"/>
+    <w:lsdException w:name="Subtle Emphasis" w:semiHidden="0" w:uiPriority="19" w:unhideWhenUsed="0" w:qFormat="1"/>
+    <w:lsdException w:name="Intense Emphasis" w:semiHidden="0" w:uiPriority="21" w:unhideWhenUsed="0" w:qFormat="1"/>
+    <w:lsdException w:name="Subtle Reference" w:semiHidden="0" w:uiPriority="31" w:unhideWhenUsed="0" w:qFormat="1"/>
+    <w:lsdException w:name="Intense Reference" w:semiHidden="0" w:uiPriority="32" w:unhideWhenUsed="0" w:qFormat="1"/>
+    <w:lsdException w:name="Book Title" w:semiHidden="0" w:uiPriority="33" w:unhideWhenUsed="0" w:qFormat="1"/>
+    <w:lsdException w:name="Bibliography" w:uiPriority="37"/>
+    <w:lsdException w:name="TOC Heading" w:uiPriority="39" w:qFormat="1"/>
   </w:latentStyles>
-  <w:style w:type="paragraph" w:default="1" w:styleId="Normal">
+  <w:style w:type="paragraph" w:default="1" w:styleId="Standard">
     <w:name w:val="Normal"/>
     <w:qFormat/>
   </w:style>
-  <w:style w:type="paragraph" w:styleId="Heading1">
+  <w:style w:type="paragraph" w:styleId="berschrift1">
     <w:name w:val="heading 1"/>
-    <w:basedOn w:val="Normal"/>
-    <w:next w:val="Normal"/>
-    <w:link w:val="Heading1Char"/>
+    <w:basedOn w:val="Standard"/>
+    <w:next w:val="Standard"/>
+    <w:link w:val="berschrift1Zeichen"/>
     <w:uiPriority w:val="9"/>
     <w:qFormat/>
     <w:rsid w:val="006D1914"/>
@@ -2765,13 +2646,13 @@
       <w:szCs w:val="32"/>
     </w:rPr>
   </w:style>
-  <w:style w:type="character" w:default="1" w:styleId="DefaultParagraphFont">
+  <w:style w:type="character" w:default="1" w:styleId="Absatzstandardschriftart">
     <w:name w:val="Default Paragraph Font"/>
     <w:uiPriority w:val="1"/>
     <w:semiHidden/>
     <w:unhideWhenUsed/>
   </w:style>
-  <w:style w:type="table" w:default="1" w:styleId="TableNormal">
+  <w:style w:type="table" w:default="1" w:styleId="NormaleTabelle">
     <w:name w:val="Normal Table"/>
     <w:uiPriority w:val="99"/>
     <w:semiHidden/>
@@ -2786,15 +2667,15 @@
       </w:tblCellMar>
     </w:tblPr>
   </w:style>
-  <w:style w:type="numbering" w:default="1" w:styleId="NoList">
+  <w:style w:type="numbering" w:default="1" w:styleId="KeineListe">
     <w:name w:val="No List"/>
     <w:uiPriority w:val="99"/>
     <w:semiHidden/>
     <w:unhideWhenUsed/>
   </w:style>
-  <w:style w:type="paragraph" w:styleId="NoSpacing">
+  <w:style w:type="paragraph" w:styleId="KeinLeerraum">
     <w:name w:val="No Spacing"/>
-    <w:link w:val="NoSpacingChar"/>
+    <w:link w:val="KeinLeerraumZeichen"/>
     <w:uiPriority w:val="1"/>
     <w:qFormat/>
     <w:rsid w:val="006D1914"/>
@@ -2806,10 +2687,10 @@
       <w:lang w:val="en-US"/>
     </w:rPr>
   </w:style>
-  <w:style w:type="character" w:customStyle="1" w:styleId="NoSpacingChar">
-    <w:name w:val="No Spacing Char"/>
-    <w:basedOn w:val="DefaultParagraphFont"/>
-    <w:link w:val="NoSpacing"/>
+  <w:style w:type="character" w:customStyle="1" w:styleId="KeinLeerraumZeichen">
+    <w:name w:val="Kein Leerraum Zeichen"/>
+    <w:basedOn w:val="Absatzstandardschriftart"/>
+    <w:link w:val="KeinLeerraum"/>
     <w:uiPriority w:val="1"/>
     <w:rsid w:val="006D1914"/>
     <w:rPr>
@@ -2817,10 +2698,10 @@
       <w:lang w:val="en-US"/>
     </w:rPr>
   </w:style>
-  <w:style w:type="character" w:customStyle="1" w:styleId="Heading1Char">
-    <w:name w:val="Heading 1 Char"/>
-    <w:basedOn w:val="DefaultParagraphFont"/>
-    <w:link w:val="Heading1"/>
+  <w:style w:type="character" w:customStyle="1" w:styleId="berschrift1Zeichen">
+    <w:name w:val="Überschrift 1 Zeichen"/>
+    <w:basedOn w:val="Absatzstandardschriftart"/>
+    <w:link w:val="berschrift1"/>
     <w:uiPriority w:val="9"/>
     <w:rsid w:val="006D1914"/>
     <w:rPr>
@@ -2830,10 +2711,10 @@
       <w:szCs w:val="32"/>
     </w:rPr>
   </w:style>
-  <w:style w:type="paragraph" w:styleId="TOCHeading">
+  <w:style w:type="paragraph" w:styleId="Inhaltsverzeichnisberschrift">
     <w:name w:val="TOC Heading"/>
-    <w:basedOn w:val="Heading1"/>
-    <w:next w:val="Normal"/>
+    <w:basedOn w:val="berschrift1"/>
+    <w:next w:val="Standard"/>
     <w:uiPriority w:val="39"/>
     <w:unhideWhenUsed/>
     <w:qFormat/>
@@ -2845,10 +2726,10 @@
       <w:lang w:val="en-US"/>
     </w:rPr>
   </w:style>
-  <w:style w:type="paragraph" w:styleId="Header">
+  <w:style w:type="paragraph" w:styleId="Kopfzeile">
     <w:name w:val="header"/>
-    <w:basedOn w:val="Normal"/>
-    <w:link w:val="HeaderChar"/>
+    <w:basedOn w:val="Standard"/>
+    <w:link w:val="KopfzeileZeichen"/>
     <w:uiPriority w:val="99"/>
     <w:unhideWhenUsed/>
     <w:rsid w:val="006D1914"/>
@@ -2860,17 +2741,17 @@
       <w:spacing w:after="0" w:line="240" w:lineRule="auto"/>
     </w:pPr>
   </w:style>
-  <w:style w:type="character" w:customStyle="1" w:styleId="HeaderChar">
-    <w:name w:val="Header Char"/>
-    <w:basedOn w:val="DefaultParagraphFont"/>
-    <w:link w:val="Header"/>
+  <w:style w:type="character" w:customStyle="1" w:styleId="KopfzeileZeichen">
+    <w:name w:val="Kopfzeile Zeichen"/>
+    <w:basedOn w:val="Absatzstandardschriftart"/>
+    <w:link w:val="Kopfzeile"/>
     <w:uiPriority w:val="99"/>
     <w:rsid w:val="006D1914"/>
   </w:style>
-  <w:style w:type="paragraph" w:styleId="Footer">
+  <w:style w:type="paragraph" w:styleId="Fuzeile">
     <w:name w:val="footer"/>
-    <w:basedOn w:val="Normal"/>
-    <w:link w:val="FooterChar"/>
+    <w:basedOn w:val="Standard"/>
+    <w:link w:val="FuzeileZeichen"/>
     <w:uiPriority w:val="99"/>
     <w:unhideWhenUsed/>
     <w:rsid w:val="006D1914"/>
@@ -2882,16 +2763,16 @@
       <w:spacing w:after="0" w:line="240" w:lineRule="auto"/>
     </w:pPr>
   </w:style>
-  <w:style w:type="character" w:customStyle="1" w:styleId="FooterChar">
-    <w:name w:val="Footer Char"/>
-    <w:basedOn w:val="DefaultParagraphFont"/>
-    <w:link w:val="Footer"/>
+  <w:style w:type="character" w:customStyle="1" w:styleId="FuzeileZeichen">
+    <w:name w:val="Fußzeile Zeichen"/>
+    <w:basedOn w:val="Absatzstandardschriftart"/>
+    <w:link w:val="Fuzeile"/>
     <w:uiPriority w:val="99"/>
     <w:rsid w:val="006D1914"/>
   </w:style>
-  <w:style w:type="paragraph" w:styleId="NormalWeb">
+  <w:style w:type="paragraph" w:styleId="StandardWeb">
     <w:name w:val="Normal (Web)"/>
-    <w:basedOn w:val="Normal"/>
+    <w:basedOn w:val="Standard"/>
     <w:uiPriority w:val="99"/>
     <w:semiHidden/>
     <w:unhideWhenUsed/>
@@ -2906,15 +2787,16 @@
       <w:lang w:eastAsia="de-AT"/>
     </w:rPr>
   </w:style>
-  <w:style w:type="table" w:styleId="TableGrid">
+  <w:style w:type="table" w:styleId="Tabellenraster">
     <w:name w:val="Table Grid"/>
-    <w:basedOn w:val="TableNormal"/>
+    <w:basedOn w:val="NormaleTabelle"/>
     <w:uiPriority w:val="39"/>
     <w:rsid w:val="00081A90"/>
     <w:pPr>
       <w:spacing w:after="0" w:line="240" w:lineRule="auto"/>
     </w:pPr>
     <w:tblPr>
+      <w:tblInd w:w="0" w:type="dxa"/>
       <w:tblBorders>
         <w:top w:val="single" w:sz="4" w:space="0" w:color="auto"/>
         <w:left w:val="single" w:sz="4" w:space="0" w:color="auto"/>
@@ -2923,11 +2805,17 @@
         <w:insideH w:val="single" w:sz="4" w:space="0" w:color="auto"/>
         <w:insideV w:val="single" w:sz="4" w:space="0" w:color="auto"/>
       </w:tblBorders>
+      <w:tblCellMar>
+        <w:top w:w="0" w:type="dxa"/>
+        <w:left w:w="108" w:type="dxa"/>
+        <w:bottom w:w="0" w:type="dxa"/>
+        <w:right w:w="108" w:type="dxa"/>
+      </w:tblCellMar>
     </w:tblPr>
   </w:style>
-  <w:style w:type="paragraph" w:styleId="ListParagraph">
+  <w:style w:type="paragraph" w:styleId="Listenabsatz">
     <w:name w:val="List Paragraph"/>
-    <w:basedOn w:val="Normal"/>
+    <w:basedOn w:val="Standard"/>
     <w:uiPriority w:val="34"/>
     <w:qFormat/>
     <w:rsid w:val="00A7606D"/>
@@ -2936,10 +2824,10 @@
       <w:contextualSpacing/>
     </w:pPr>
   </w:style>
-  <w:style w:type="paragraph" w:styleId="TOC1">
+  <w:style w:type="paragraph" w:styleId="Verzeichnis1">
     <w:name w:val="toc 1"/>
-    <w:basedOn w:val="Normal"/>
-    <w:next w:val="Normal"/>
+    <w:basedOn w:val="Standard"/>
+    <w:next w:val="Standard"/>
     <w:autoRedefine/>
     <w:uiPriority w:val="39"/>
     <w:unhideWhenUsed/>
@@ -2948,9 +2836,9 @@
       <w:spacing w:after="100"/>
     </w:pPr>
   </w:style>
-  <w:style w:type="character" w:styleId="Hyperlink">
+  <w:style w:type="character" w:styleId="Link">
     <w:name w:val="Hyperlink"/>
-    <w:basedOn w:val="DefaultParagraphFont"/>
+    <w:basedOn w:val="Absatzstandardschriftart"/>
     <w:uiPriority w:val="99"/>
     <w:unhideWhenUsed/>
     <w:rsid w:val="004A3ED8"/>
@@ -2961,8 +2849,467 @@
   </w:style>
   <w:style w:type="character" w:customStyle="1" w:styleId="5yl5">
     <w:name w:val="_5yl5"/>
-    <w:basedOn w:val="DefaultParagraphFont"/>
+    <w:basedOn w:val="Absatzstandardschriftart"/>
     <w:rsid w:val="00525049"/>
+  </w:style>
+  <w:style w:type="paragraph" w:styleId="Sprechblasentext">
+    <w:name w:val="Balloon Text"/>
+    <w:basedOn w:val="Standard"/>
+    <w:link w:val="SprechblasentextZeichen"/>
+    <w:uiPriority w:val="99"/>
+    <w:semiHidden/>
+    <w:unhideWhenUsed/>
+    <w:rsid w:val="00330770"/>
+    <w:pPr>
+      <w:spacing w:after="0" w:line="240" w:lineRule="auto"/>
+    </w:pPr>
+    <w:rPr>
+      <w:rFonts w:ascii="Lucida Grande" w:hAnsi="Lucida Grande" w:cs="Lucida Grande"/>
+      <w:sz w:val="18"/>
+      <w:szCs w:val="18"/>
+    </w:rPr>
+  </w:style>
+  <w:style w:type="character" w:customStyle="1" w:styleId="SprechblasentextZeichen">
+    <w:name w:val="Sprechblasentext Zeichen"/>
+    <w:basedOn w:val="Absatzstandardschriftart"/>
+    <w:link w:val="Sprechblasentext"/>
+    <w:uiPriority w:val="99"/>
+    <w:semiHidden/>
+    <w:rsid w:val="00330770"/>
+    <w:rPr>
+      <w:rFonts w:ascii="Lucida Grande" w:hAnsi="Lucida Grande" w:cs="Lucida Grande"/>
+      <w:sz w:val="18"/>
+      <w:szCs w:val="18"/>
+    </w:rPr>
+  </w:style>
+</w:styles>
+</file>
+
+<file path=word/stylesWithEffects.xml><?xml version="1.0" encoding="utf-8"?>
+<w:styles xmlns:wpc="http://schemas.microsoft.com/office/word/2010/wordprocessingCanvas" xmlns:mo="http://schemas.microsoft.com/office/mac/office/2008/main" xmlns:mc="http://schemas.openxmlformats.org/markup-compatibility/2006" xmlns:mv="urn:schemas-microsoft-com:mac:vml" xmlns:o="urn:schemas-microsoft-com:office:office" xmlns:r="http://schemas.openxmlformats.org/officeDocument/2006/relationships" xmlns:m="http://schemas.openxmlformats.org/officeDocument/2006/math" xmlns:v="urn:schemas-microsoft-com:vml" xmlns:wp14="http://schemas.microsoft.com/office/word/2010/wordprocessingDrawing" xmlns:wp="http://schemas.openxmlformats.org/drawingml/2006/wordprocessingDrawing" xmlns:w10="urn:schemas-microsoft-com:office:word" xmlns:w="http://schemas.openxmlformats.org/wordprocessingml/2006/main" xmlns:w14="http://schemas.microsoft.com/office/word/2010/wordml" xmlns:wpg="http://schemas.microsoft.com/office/word/2010/wordprocessingGroup" xmlns:wpi="http://schemas.microsoft.com/office/word/2010/wordprocessingInk" xmlns:wne="http://schemas.microsoft.com/office/word/2006/wordml" xmlns:wps="http://schemas.microsoft.com/office/word/2010/wordprocessingShape" mc:Ignorable="w14 wp14">
+  <w:docDefaults>
+    <w:rPrDefault>
+      <w:rPr>
+        <w:rFonts w:asciiTheme="minorHAnsi" w:eastAsiaTheme="minorHAnsi" w:hAnsiTheme="minorHAnsi" w:cstheme="minorBidi"/>
+        <w:sz w:val="22"/>
+        <w:szCs w:val="22"/>
+        <w:lang w:val="de-AT" w:eastAsia="en-US" w:bidi="ar-SA"/>
+      </w:rPr>
+    </w:rPrDefault>
+    <w:pPrDefault>
+      <w:pPr>
+        <w:spacing w:after="160" w:line="259" w:lineRule="auto"/>
+      </w:pPr>
+    </w:pPrDefault>
+  </w:docDefaults>
+  <w:latentStyles w:defLockedState="0" w:defUIPriority="99" w:defSemiHidden="1" w:defUnhideWhenUsed="1" w:defQFormat="0" w:count="276">
+    <w:lsdException w:name="Normal" w:semiHidden="0" w:uiPriority="0" w:unhideWhenUsed="0" w:qFormat="1"/>
+    <w:lsdException w:name="heading 1" w:semiHidden="0" w:uiPriority="9" w:unhideWhenUsed="0" w:qFormat="1"/>
+    <w:lsdException w:name="heading 2" w:uiPriority="9" w:qFormat="1"/>
+    <w:lsdException w:name="heading 3" w:uiPriority="9" w:qFormat="1"/>
+    <w:lsdException w:name="heading 4" w:uiPriority="9" w:qFormat="1"/>
+    <w:lsdException w:name="heading 5" w:uiPriority="9" w:qFormat="1"/>
+    <w:lsdException w:name="heading 6" w:uiPriority="9" w:qFormat="1"/>
+    <w:lsdException w:name="heading 7" w:uiPriority="9" w:qFormat="1"/>
+    <w:lsdException w:name="heading 8" w:uiPriority="9" w:qFormat="1"/>
+    <w:lsdException w:name="heading 9" w:uiPriority="9" w:qFormat="1"/>
+    <w:lsdException w:name="toc 1" w:uiPriority="39"/>
+    <w:lsdException w:name="toc 2" w:uiPriority="39"/>
+    <w:lsdException w:name="toc 3" w:uiPriority="39"/>
+    <w:lsdException w:name="toc 4" w:uiPriority="39"/>
+    <w:lsdException w:name="toc 5" w:uiPriority="39"/>
+    <w:lsdException w:name="toc 6" w:uiPriority="39"/>
+    <w:lsdException w:name="toc 7" w:uiPriority="39"/>
+    <w:lsdException w:name="toc 8" w:uiPriority="39"/>
+    <w:lsdException w:name="toc 9" w:uiPriority="39"/>
+    <w:lsdException w:name="caption" w:uiPriority="35" w:qFormat="1"/>
+    <w:lsdException w:name="Title" w:semiHidden="0" w:uiPriority="10" w:unhideWhenUsed="0" w:qFormat="1"/>
+    <w:lsdException w:name="Default Paragraph Font" w:uiPriority="1"/>
+    <w:lsdException w:name="Subtitle" w:semiHidden="0" w:uiPriority="11" w:unhideWhenUsed="0" w:qFormat="1"/>
+    <w:lsdException w:name="Strong" w:semiHidden="0" w:uiPriority="22" w:unhideWhenUsed="0" w:qFormat="1"/>
+    <w:lsdException w:name="Emphasis" w:semiHidden="0" w:uiPriority="20" w:unhideWhenUsed="0" w:qFormat="1"/>
+    <w:lsdException w:name="Table Grid" w:semiHidden="0" w:uiPriority="39" w:unhideWhenUsed="0"/>
+    <w:lsdException w:name="Note Level 1" w:semiHidden="0" w:unhideWhenUsed="0"/>
+    <w:lsdException w:name="Note Level 2" w:semiHidden="0" w:unhideWhenUsed="0"/>
+    <w:lsdException w:name="Note Level 3" w:semiHidden="0" w:unhideWhenUsed="0"/>
+    <w:lsdException w:name="Note Level 4" w:semiHidden="0" w:unhideWhenUsed="0"/>
+    <w:lsdException w:name="Note Level 5" w:semiHidden="0" w:unhideWhenUsed="0"/>
+    <w:lsdException w:name="Note Level 6" w:semiHidden="0" w:unhideWhenUsed="0"/>
+    <w:lsdException w:name="Note Level 7" w:semiHidden="0" w:unhideWhenUsed="0"/>
+    <w:lsdException w:name="Note Level 8" w:semiHidden="0" w:unhideWhenUsed="0"/>
+    <w:lsdException w:name="Note Level 9" w:semiHidden="0" w:unhideWhenUsed="0"/>
+    <w:lsdException w:name="Placeholder Text" w:unhideWhenUsed="0"/>
+    <w:lsdException w:name="No Spacing" w:semiHidden="0" w:uiPriority="1" w:unhideWhenUsed="0" w:qFormat="1"/>
+    <w:lsdException w:name="Light Shading" w:semiHidden="0" w:uiPriority="60" w:unhideWhenUsed="0"/>
+    <w:lsdException w:name="Light List" w:semiHidden="0" w:uiPriority="61" w:unhideWhenUsed="0"/>
+    <w:lsdException w:name="Light Grid" w:semiHidden="0" w:uiPriority="62" w:unhideWhenUsed="0"/>
+    <w:lsdException w:name="Medium Shading 1" w:semiHidden="0" w:uiPriority="63" w:unhideWhenUsed="0"/>
+    <w:lsdException w:name="Medium Shading 2" w:semiHidden="0" w:uiPriority="64" w:unhideWhenUsed="0"/>
+    <w:lsdException w:name="Medium List 1" w:semiHidden="0" w:uiPriority="65" w:unhideWhenUsed="0"/>
+    <w:lsdException w:name="Medium List 2" w:semiHidden="0" w:uiPriority="66" w:unhideWhenUsed="0"/>
+    <w:lsdException w:name="Medium Grid 1" w:semiHidden="0" w:uiPriority="67" w:unhideWhenUsed="0"/>
+    <w:lsdException w:name="Medium Grid 2" w:semiHidden="0" w:uiPriority="68" w:unhideWhenUsed="0"/>
+    <w:lsdException w:name="Medium Grid 3" w:semiHidden="0" w:uiPriority="69" w:unhideWhenUsed="0"/>
+    <w:lsdException w:name="Dark List" w:semiHidden="0" w:uiPriority="70" w:unhideWhenUsed="0"/>
+    <w:lsdException w:name="Colorful Shading" w:semiHidden="0" w:uiPriority="71" w:unhideWhenUsed="0"/>
+    <w:lsdException w:name="Colorful List" w:semiHidden="0" w:uiPriority="72" w:unhideWhenUsed="0"/>
+    <w:lsdException w:name="Colorful Grid" w:semiHidden="0" w:uiPriority="73" w:unhideWhenUsed="0"/>
+    <w:lsdException w:name="Light Shading Accent 1" w:semiHidden="0" w:uiPriority="60" w:unhideWhenUsed="0"/>
+    <w:lsdException w:name="Light List Accent 1" w:semiHidden="0" w:uiPriority="61" w:unhideWhenUsed="0"/>
+    <w:lsdException w:name="Light Grid Accent 1" w:semiHidden="0" w:uiPriority="62" w:unhideWhenUsed="0"/>
+    <w:lsdException w:name="Medium Shading 1 Accent 1" w:semiHidden="0" w:uiPriority="63" w:unhideWhenUsed="0"/>
+    <w:lsdException w:name="Medium Shading 2 Accent 1" w:semiHidden="0" w:uiPriority="64" w:unhideWhenUsed="0"/>
+    <w:lsdException w:name="Medium List 1 Accent 1" w:semiHidden="0" w:uiPriority="65" w:unhideWhenUsed="0"/>
+    <w:lsdException w:name="Revision" w:unhideWhenUsed="0"/>
+    <w:lsdException w:name="List Paragraph" w:semiHidden="0" w:uiPriority="34" w:unhideWhenUsed="0" w:qFormat="1"/>
+    <w:lsdException w:name="Quote" w:semiHidden="0" w:uiPriority="29" w:unhideWhenUsed="0" w:qFormat="1"/>
+    <w:lsdException w:name="Intense Quote" w:semiHidden="0" w:uiPriority="30" w:unhideWhenUsed="0" w:qFormat="1"/>
+    <w:lsdException w:name="Medium List 2 Accent 1" w:semiHidden="0" w:uiPriority="66" w:unhideWhenUsed="0"/>
+    <w:lsdException w:name="Medium Grid 1 Accent 1" w:semiHidden="0" w:uiPriority="67" w:unhideWhenUsed="0"/>
+    <w:lsdException w:name="Medium Grid 2 Accent 1" w:semiHidden="0" w:uiPriority="68" w:unhideWhenUsed="0"/>
+    <w:lsdException w:name="Medium Grid 3 Accent 1" w:semiHidden="0" w:uiPriority="69" w:unhideWhenUsed="0"/>
+    <w:lsdException w:name="Dark List Accent 1" w:semiHidden="0" w:uiPriority="70" w:unhideWhenUsed="0"/>
+    <w:lsdException w:name="Colorful Shading Accent 1" w:semiHidden="0" w:uiPriority="71" w:unhideWhenUsed="0"/>
+    <w:lsdException w:name="Colorful List Accent 1" w:semiHidden="0" w:uiPriority="72" w:unhideWhenUsed="0"/>
+    <w:lsdException w:name="Colorful Grid Accent 1" w:semiHidden="0" w:uiPriority="73" w:unhideWhenUsed="0"/>
+    <w:lsdException w:name="Light Shading Accent 2" w:semiHidden="0" w:uiPriority="60" w:unhideWhenUsed="0"/>
+    <w:lsdException w:name="Light List Accent 2" w:semiHidden="0" w:uiPriority="61" w:unhideWhenUsed="0"/>
+    <w:lsdException w:name="Light Grid Accent 2" w:semiHidden="0" w:uiPriority="62" w:unhideWhenUsed="0"/>
+    <w:lsdException w:name="Medium Shading 1 Accent 2" w:semiHidden="0" w:uiPriority="63" w:unhideWhenUsed="0"/>
+    <w:lsdException w:name="Medium Shading 2 Accent 2" w:semiHidden="0" w:uiPriority="64" w:unhideWhenUsed="0"/>
+    <w:lsdException w:name="Medium List 1 Accent 2" w:semiHidden="0" w:uiPriority="65" w:unhideWhenUsed="0"/>
+    <w:lsdException w:name="Medium List 2 Accent 2" w:semiHidden="0" w:uiPriority="66" w:unhideWhenUsed="0"/>
+    <w:lsdException w:name="Medium Grid 1 Accent 2" w:semiHidden="0" w:uiPriority="67" w:unhideWhenUsed="0"/>
+    <w:lsdException w:name="Medium Grid 2 Accent 2" w:semiHidden="0" w:uiPriority="68" w:unhideWhenUsed="0"/>
+    <w:lsdException w:name="Medium Grid 3 Accent 2" w:semiHidden="0" w:uiPriority="69" w:unhideWhenUsed="0"/>
+    <w:lsdException w:name="Dark List Accent 2" w:semiHidden="0" w:uiPriority="70" w:unhideWhenUsed="0"/>
+    <w:lsdException w:name="Colorful Shading Accent 2" w:semiHidden="0" w:uiPriority="71" w:unhideWhenUsed="0"/>
+    <w:lsdException w:name="Colorful List Accent 2" w:semiHidden="0" w:uiPriority="72" w:unhideWhenUsed="0"/>
+    <w:lsdException w:name="Colorful Grid Accent 2" w:semiHidden="0" w:uiPriority="73" w:unhideWhenUsed="0"/>
+    <w:lsdException w:name="Light Shading Accent 3" w:semiHidden="0" w:uiPriority="60" w:unhideWhenUsed="0"/>
+    <w:lsdException w:name="Light List Accent 3" w:semiHidden="0" w:uiPriority="61" w:unhideWhenUsed="0"/>
+    <w:lsdException w:name="Light Grid Accent 3" w:semiHidden="0" w:uiPriority="62" w:unhideWhenUsed="0"/>
+    <w:lsdException w:name="Medium Shading 1 Accent 3" w:semiHidden="0" w:uiPriority="63" w:unhideWhenUsed="0"/>
+    <w:lsdException w:name="Medium Shading 2 Accent 3" w:semiHidden="0" w:uiPriority="64" w:unhideWhenUsed="0"/>
+    <w:lsdException w:name="Medium List 1 Accent 3" w:semiHidden="0" w:uiPriority="65" w:unhideWhenUsed="0"/>
+    <w:lsdException w:name="Medium List 2 Accent 3" w:semiHidden="0" w:uiPriority="66" w:unhideWhenUsed="0"/>
+    <w:lsdException w:name="Medium Grid 1 Accent 3" w:semiHidden="0" w:uiPriority="67" w:unhideWhenUsed="0"/>
+    <w:lsdException w:name="Medium Grid 2 Accent 3" w:semiHidden="0" w:uiPriority="68" w:unhideWhenUsed="0"/>
+    <w:lsdException w:name="Medium Grid 3 Accent 3" w:semiHidden="0" w:uiPriority="69" w:unhideWhenUsed="0"/>
+    <w:lsdException w:name="Dark List Accent 3" w:semiHidden="0" w:uiPriority="70" w:unhideWhenUsed="0"/>
+    <w:lsdException w:name="Colorful Shading Accent 3" w:semiHidden="0" w:uiPriority="71" w:unhideWhenUsed="0"/>
+    <w:lsdException w:name="Colorful List Accent 3" w:semiHidden="0" w:uiPriority="72" w:unhideWhenUsed="0"/>
+    <w:lsdException w:name="Colorful Grid Accent 3" w:semiHidden="0" w:uiPriority="73" w:unhideWhenUsed="0"/>
+    <w:lsdException w:name="Light Shading Accent 4" w:semiHidden="0" w:uiPriority="60" w:unhideWhenUsed="0"/>
+    <w:lsdException w:name="Light List Accent 4" w:semiHidden="0" w:uiPriority="61" w:unhideWhenUsed="0"/>
+    <w:lsdException w:name="Light Grid Accent 4" w:semiHidden="0" w:uiPriority="62" w:unhideWhenUsed="0"/>
+    <w:lsdException w:name="Medium Shading 1 Accent 4" w:semiHidden="0" w:uiPriority="63" w:unhideWhenUsed="0"/>
+    <w:lsdException w:name="Medium Shading 2 Accent 4" w:semiHidden="0" w:uiPriority="64" w:unhideWhenUsed="0"/>
+    <w:lsdException w:name="Medium List 1 Accent 4" w:semiHidden="0" w:uiPriority="65" w:unhideWhenUsed="0"/>
+    <w:lsdException w:name="Medium List 2 Accent 4" w:semiHidden="0" w:uiPriority="66" w:unhideWhenUsed="0"/>
+    <w:lsdException w:name="Medium Grid 1 Accent 4" w:semiHidden="0" w:uiPriority="67" w:unhideWhenUsed="0"/>
+    <w:lsdException w:name="Medium Grid 2 Accent 4" w:semiHidden="0" w:uiPriority="68" w:unhideWhenUsed="0"/>
+    <w:lsdException w:name="Medium Grid 3 Accent 4" w:semiHidden="0" w:uiPriority="69" w:unhideWhenUsed="0"/>
+    <w:lsdException w:name="Dark List Accent 4" w:semiHidden="0" w:uiPriority="70" w:unhideWhenUsed="0"/>
+    <w:lsdException w:name="Colorful Shading Accent 4" w:semiHidden="0" w:uiPriority="71" w:unhideWhenUsed="0"/>
+    <w:lsdException w:name="Colorful List Accent 4" w:semiHidden="0" w:uiPriority="72" w:unhideWhenUsed="0"/>
+    <w:lsdException w:name="Colorful Grid Accent 4" w:semiHidden="0" w:uiPriority="73" w:unhideWhenUsed="0"/>
+    <w:lsdException w:name="Light Shading Accent 5" w:semiHidden="0" w:uiPriority="60" w:unhideWhenUsed="0"/>
+    <w:lsdException w:name="Light List Accent 5" w:semiHidden="0" w:uiPriority="61" w:unhideWhenUsed="0"/>
+    <w:lsdException w:name="Light Grid Accent 5" w:semiHidden="0" w:uiPriority="62" w:unhideWhenUsed="0"/>
+    <w:lsdException w:name="Medium Shading 1 Accent 5" w:semiHidden="0" w:uiPriority="63" w:unhideWhenUsed="0"/>
+    <w:lsdException w:name="Medium Shading 2 Accent 5" w:semiHidden="0" w:uiPriority="64" w:unhideWhenUsed="0"/>
+    <w:lsdException w:name="Medium List 1 Accent 5" w:semiHidden="0" w:uiPriority="65" w:unhideWhenUsed="0"/>
+    <w:lsdException w:name="Medium List 2 Accent 5" w:semiHidden="0" w:uiPriority="66" w:unhideWhenUsed="0"/>
+    <w:lsdException w:name="Medium Grid 1 Accent 5" w:semiHidden="0" w:uiPriority="67" w:unhideWhenUsed="0"/>
+    <w:lsdException w:name="Medium Grid 2 Accent 5" w:semiHidden="0" w:uiPriority="68" w:unhideWhenUsed="0"/>
+    <w:lsdException w:name="Medium Grid 3 Accent 5" w:semiHidden="0" w:uiPriority="69" w:unhideWhenUsed="0"/>
+    <w:lsdException w:name="Dark List Accent 5" w:semiHidden="0" w:uiPriority="70" w:unhideWhenUsed="0"/>
+    <w:lsdException w:name="Colorful Shading Accent 5" w:semiHidden="0" w:uiPriority="71" w:unhideWhenUsed="0"/>
+    <w:lsdException w:name="Colorful List Accent 5" w:semiHidden="0" w:uiPriority="72" w:unhideWhenUsed="0"/>
+    <w:lsdException w:name="Colorful Grid Accent 5" w:semiHidden="0" w:uiPriority="73" w:unhideWhenUsed="0"/>
+    <w:lsdException w:name="Light Shading Accent 6" w:semiHidden="0" w:uiPriority="60" w:unhideWhenUsed="0"/>
+    <w:lsdException w:name="Light List Accent 6" w:semiHidden="0" w:uiPriority="61" w:unhideWhenUsed="0"/>
+    <w:lsdException w:name="Light Grid Accent 6" w:semiHidden="0" w:uiPriority="62" w:unhideWhenUsed="0"/>
+    <w:lsdException w:name="Medium Shading 1 Accent 6" w:semiHidden="0" w:uiPriority="63" w:unhideWhenUsed="0"/>
+    <w:lsdException w:name="Medium Shading 2 Accent 6" w:semiHidden="0" w:uiPriority="64" w:unhideWhenUsed="0"/>
+    <w:lsdException w:name="Medium List 1 Accent 6" w:semiHidden="0" w:uiPriority="65" w:unhideWhenUsed="0"/>
+    <w:lsdException w:name="Medium List 2 Accent 6" w:semiHidden="0" w:uiPriority="66" w:unhideWhenUsed="0"/>
+    <w:lsdException w:name="Medium Grid 1 Accent 6" w:semiHidden="0" w:uiPriority="67" w:unhideWhenUsed="0"/>
+    <w:lsdException w:name="Medium Grid 2 Accent 6" w:semiHidden="0" w:uiPriority="68" w:unhideWhenUsed="0"/>
+    <w:lsdException w:name="Medium Grid 3 Accent 6" w:semiHidden="0" w:uiPriority="69" w:unhideWhenUsed="0"/>
+    <w:lsdException w:name="Dark List Accent 6" w:semiHidden="0" w:uiPriority="70" w:unhideWhenUsed="0"/>
+    <w:lsdException w:name="Colorful Shading Accent 6" w:semiHidden="0" w:uiPriority="71" w:unhideWhenUsed="0"/>
+    <w:lsdException w:name="Colorful List Accent 6" w:semiHidden="0" w:uiPriority="72" w:unhideWhenUsed="0"/>
+    <w:lsdException w:name="Colorful Grid Accent 6" w:semiHidden="0" w:uiPriority="73" w:unhideWhenUsed="0"/>
+    <w:lsdException w:name="Subtle Emphasis" w:semiHidden="0" w:uiPriority="19" w:unhideWhenUsed="0" w:qFormat="1"/>
+    <w:lsdException w:name="Intense Emphasis" w:semiHidden="0" w:uiPriority="21" w:unhideWhenUsed="0" w:qFormat="1"/>
+    <w:lsdException w:name="Subtle Reference" w:semiHidden="0" w:uiPriority="31" w:unhideWhenUsed="0" w:qFormat="1"/>
+    <w:lsdException w:name="Intense Reference" w:semiHidden="0" w:uiPriority="32" w:unhideWhenUsed="0" w:qFormat="1"/>
+    <w:lsdException w:name="Book Title" w:semiHidden="0" w:uiPriority="33" w:unhideWhenUsed="0" w:qFormat="1"/>
+    <w:lsdException w:name="Bibliography" w:uiPriority="37"/>
+    <w:lsdException w:name="TOC Heading" w:uiPriority="39" w:qFormat="1"/>
+  </w:latentStyles>
+  <w:style w:type="paragraph" w:default="1" w:styleId="Standard">
+    <w:name w:val="Normal"/>
+    <w:qFormat/>
+  </w:style>
+  <w:style w:type="paragraph" w:styleId="berschrift1">
+    <w:name w:val="heading 1"/>
+    <w:basedOn w:val="Standard"/>
+    <w:next w:val="Standard"/>
+    <w:link w:val="berschrift1Zeichen"/>
+    <w:uiPriority w:val="9"/>
+    <w:qFormat/>
+    <w:rsid w:val="006D1914"/>
+    <w:pPr>
+      <w:keepNext/>
+      <w:keepLines/>
+      <w:spacing w:before="240" w:after="0"/>
+      <w:outlineLvl w:val="0"/>
+    </w:pPr>
+    <w:rPr>
+      <w:rFonts w:asciiTheme="majorHAnsi" w:eastAsiaTheme="majorEastAsia" w:hAnsiTheme="majorHAnsi" w:cstheme="majorBidi"/>
+      <w:color w:val="2E74B5" w:themeColor="accent1" w:themeShade="BF"/>
+      <w:sz w:val="32"/>
+      <w:szCs w:val="32"/>
+    </w:rPr>
+  </w:style>
+  <w:style w:type="character" w:default="1" w:styleId="Absatzstandardschriftart">
+    <w:name w:val="Default Paragraph Font"/>
+    <w:uiPriority w:val="1"/>
+    <w:semiHidden/>
+    <w:unhideWhenUsed/>
+  </w:style>
+  <w:style w:type="table" w:default="1" w:styleId="NormaleTabelle">
+    <w:name w:val="Normal Table"/>
+    <w:uiPriority w:val="99"/>
+    <w:semiHidden/>
+    <w:unhideWhenUsed/>
+    <w:tblPr>
+      <w:tblInd w:w="0" w:type="dxa"/>
+      <w:tblCellMar>
+        <w:top w:w="0" w:type="dxa"/>
+        <w:left w:w="108" w:type="dxa"/>
+        <w:bottom w:w="0" w:type="dxa"/>
+        <w:right w:w="108" w:type="dxa"/>
+      </w:tblCellMar>
+    </w:tblPr>
+  </w:style>
+  <w:style w:type="numbering" w:default="1" w:styleId="KeineListe">
+    <w:name w:val="No List"/>
+    <w:uiPriority w:val="99"/>
+    <w:semiHidden/>
+    <w:unhideWhenUsed/>
+  </w:style>
+  <w:style w:type="paragraph" w:styleId="KeinLeerraum">
+    <w:name w:val="No Spacing"/>
+    <w:link w:val="KeinLeerraumZeichen"/>
+    <w:uiPriority w:val="1"/>
+    <w:qFormat/>
+    <w:rsid w:val="006D1914"/>
+    <w:pPr>
+      <w:spacing w:after="0" w:line="240" w:lineRule="auto"/>
+    </w:pPr>
+    <w:rPr>
+      <w:rFonts w:eastAsiaTheme="minorEastAsia"/>
+      <w:lang w:val="en-US"/>
+    </w:rPr>
+  </w:style>
+  <w:style w:type="character" w:customStyle="1" w:styleId="KeinLeerraumZeichen">
+    <w:name w:val="Kein Leerraum Zeichen"/>
+    <w:basedOn w:val="Absatzstandardschriftart"/>
+    <w:link w:val="KeinLeerraum"/>
+    <w:uiPriority w:val="1"/>
+    <w:rsid w:val="006D1914"/>
+    <w:rPr>
+      <w:rFonts w:eastAsiaTheme="minorEastAsia"/>
+      <w:lang w:val="en-US"/>
+    </w:rPr>
+  </w:style>
+  <w:style w:type="character" w:customStyle="1" w:styleId="berschrift1Zeichen">
+    <w:name w:val="Überschrift 1 Zeichen"/>
+    <w:basedOn w:val="Absatzstandardschriftart"/>
+    <w:link w:val="berschrift1"/>
+    <w:uiPriority w:val="9"/>
+    <w:rsid w:val="006D1914"/>
+    <w:rPr>
+      <w:rFonts w:asciiTheme="majorHAnsi" w:eastAsiaTheme="majorEastAsia" w:hAnsiTheme="majorHAnsi" w:cstheme="majorBidi"/>
+      <w:color w:val="2E74B5" w:themeColor="accent1" w:themeShade="BF"/>
+      <w:sz w:val="32"/>
+      <w:szCs w:val="32"/>
+    </w:rPr>
+  </w:style>
+  <w:style w:type="paragraph" w:styleId="Inhaltsverzeichnisberschrift">
+    <w:name w:val="TOC Heading"/>
+    <w:basedOn w:val="berschrift1"/>
+    <w:next w:val="Standard"/>
+    <w:uiPriority w:val="39"/>
+    <w:unhideWhenUsed/>
+    <w:qFormat/>
+    <w:rsid w:val="006D1914"/>
+    <w:pPr>
+      <w:outlineLvl w:val="9"/>
+    </w:pPr>
+    <w:rPr>
+      <w:lang w:val="en-US"/>
+    </w:rPr>
+  </w:style>
+  <w:style w:type="paragraph" w:styleId="Kopfzeile">
+    <w:name w:val="header"/>
+    <w:basedOn w:val="Standard"/>
+    <w:link w:val="KopfzeileZeichen"/>
+    <w:uiPriority w:val="99"/>
+    <w:unhideWhenUsed/>
+    <w:rsid w:val="006D1914"/>
+    <w:pPr>
+      <w:tabs>
+        <w:tab w:val="center" w:pos="4536"/>
+        <w:tab w:val="right" w:pos="9072"/>
+      </w:tabs>
+      <w:spacing w:after="0" w:line="240" w:lineRule="auto"/>
+    </w:pPr>
+  </w:style>
+  <w:style w:type="character" w:customStyle="1" w:styleId="KopfzeileZeichen">
+    <w:name w:val="Kopfzeile Zeichen"/>
+    <w:basedOn w:val="Absatzstandardschriftart"/>
+    <w:link w:val="Kopfzeile"/>
+    <w:uiPriority w:val="99"/>
+    <w:rsid w:val="006D1914"/>
+  </w:style>
+  <w:style w:type="paragraph" w:styleId="Fuzeile">
+    <w:name w:val="footer"/>
+    <w:basedOn w:val="Standard"/>
+    <w:link w:val="FuzeileZeichen"/>
+    <w:uiPriority w:val="99"/>
+    <w:unhideWhenUsed/>
+    <w:rsid w:val="006D1914"/>
+    <w:pPr>
+      <w:tabs>
+        <w:tab w:val="center" w:pos="4536"/>
+        <w:tab w:val="right" w:pos="9072"/>
+      </w:tabs>
+      <w:spacing w:after="0" w:line="240" w:lineRule="auto"/>
+    </w:pPr>
+  </w:style>
+  <w:style w:type="character" w:customStyle="1" w:styleId="FuzeileZeichen">
+    <w:name w:val="Fußzeile Zeichen"/>
+    <w:basedOn w:val="Absatzstandardschriftart"/>
+    <w:link w:val="Fuzeile"/>
+    <w:uiPriority w:val="99"/>
+    <w:rsid w:val="006D1914"/>
+  </w:style>
+  <w:style w:type="paragraph" w:styleId="StandardWeb">
+    <w:name w:val="Normal (Web)"/>
+    <w:basedOn w:val="Standard"/>
+    <w:uiPriority w:val="99"/>
+    <w:semiHidden/>
+    <w:unhideWhenUsed/>
+    <w:rsid w:val="003234AF"/>
+    <w:pPr>
+      <w:spacing w:before="100" w:beforeAutospacing="1" w:after="100" w:afterAutospacing="1" w:line="240" w:lineRule="auto"/>
+    </w:pPr>
+    <w:rPr>
+      <w:rFonts w:ascii="Times New Roman" w:eastAsia="Times New Roman" w:hAnsi="Times New Roman" w:cs="Times New Roman"/>
+      <w:sz w:val="24"/>
+      <w:szCs w:val="24"/>
+      <w:lang w:eastAsia="de-AT"/>
+    </w:rPr>
+  </w:style>
+  <w:style w:type="table" w:styleId="Tabellenraster">
+    <w:name w:val="Table Grid"/>
+    <w:basedOn w:val="NormaleTabelle"/>
+    <w:uiPriority w:val="39"/>
+    <w:rsid w:val="00081A90"/>
+    <w:pPr>
+      <w:spacing w:after="0" w:line="240" w:lineRule="auto"/>
+    </w:pPr>
+    <w:tblPr>
+      <w:tblInd w:w="0" w:type="dxa"/>
+      <w:tblBorders>
+        <w:top w:val="single" w:sz="4" w:space="0" w:color="auto"/>
+        <w:left w:val="single" w:sz="4" w:space="0" w:color="auto"/>
+        <w:bottom w:val="single" w:sz="4" w:space="0" w:color="auto"/>
+        <w:right w:val="single" w:sz="4" w:space="0" w:color="auto"/>
+        <w:insideH w:val="single" w:sz="4" w:space="0" w:color="auto"/>
+        <w:insideV w:val="single" w:sz="4" w:space="0" w:color="auto"/>
+      </w:tblBorders>
+      <w:tblCellMar>
+        <w:top w:w="0" w:type="dxa"/>
+        <w:left w:w="108" w:type="dxa"/>
+        <w:bottom w:w="0" w:type="dxa"/>
+        <w:right w:w="108" w:type="dxa"/>
+      </w:tblCellMar>
+    </w:tblPr>
+  </w:style>
+  <w:style w:type="paragraph" w:styleId="Listenabsatz">
+    <w:name w:val="List Paragraph"/>
+    <w:basedOn w:val="Standard"/>
+    <w:uiPriority w:val="34"/>
+    <w:qFormat/>
+    <w:rsid w:val="00A7606D"/>
+    <w:pPr>
+      <w:ind w:left="720"/>
+      <w:contextualSpacing/>
+    </w:pPr>
+  </w:style>
+  <w:style w:type="paragraph" w:styleId="Verzeichnis1">
+    <w:name w:val="toc 1"/>
+    <w:basedOn w:val="Standard"/>
+    <w:next w:val="Standard"/>
+    <w:autoRedefine/>
+    <w:uiPriority w:val="39"/>
+    <w:unhideWhenUsed/>
+    <w:rsid w:val="004A3ED8"/>
+    <w:pPr>
+      <w:spacing w:after="100"/>
+    </w:pPr>
+  </w:style>
+  <w:style w:type="character" w:styleId="Link">
+    <w:name w:val="Hyperlink"/>
+    <w:basedOn w:val="Absatzstandardschriftart"/>
+    <w:uiPriority w:val="99"/>
+    <w:unhideWhenUsed/>
+    <w:rsid w:val="004A3ED8"/>
+    <w:rPr>
+      <w:color w:val="0563C1" w:themeColor="hyperlink"/>
+      <w:u w:val="single"/>
+    </w:rPr>
+  </w:style>
+  <w:style w:type="character" w:customStyle="1" w:styleId="5yl5">
+    <w:name w:val="_5yl5"/>
+    <w:basedOn w:val="Absatzstandardschriftart"/>
+    <w:rsid w:val="00525049"/>
+  </w:style>
+  <w:style w:type="paragraph" w:styleId="Sprechblasentext">
+    <w:name w:val="Balloon Text"/>
+    <w:basedOn w:val="Standard"/>
+    <w:link w:val="SprechblasentextZeichen"/>
+    <w:uiPriority w:val="99"/>
+    <w:semiHidden/>
+    <w:unhideWhenUsed/>
+    <w:rsid w:val="00330770"/>
+    <w:pPr>
+      <w:spacing w:after="0" w:line="240" w:lineRule="auto"/>
+    </w:pPr>
+    <w:rPr>
+      <w:rFonts w:ascii="Lucida Grande" w:hAnsi="Lucida Grande" w:cs="Lucida Grande"/>
+      <w:sz w:val="18"/>
+      <w:szCs w:val="18"/>
+    </w:rPr>
+  </w:style>
+  <w:style w:type="character" w:customStyle="1" w:styleId="SprechblasentextZeichen">
+    <w:name w:val="Sprechblasentext Zeichen"/>
+    <w:basedOn w:val="Absatzstandardschriftart"/>
+    <w:link w:val="Sprechblasentext"/>
+    <w:uiPriority w:val="99"/>
+    <w:semiHidden/>
+    <w:rsid w:val="00330770"/>
+    <w:rPr>
+      <w:rFonts w:ascii="Lucida Grande" w:hAnsi="Lucida Grande" w:cs="Lucida Grande"/>
+      <w:sz w:val="18"/>
+      <w:szCs w:val="18"/>
+    </w:rPr>
   </w:style>
 </w:styles>
 </file>
@@ -3010,7 +3357,7 @@
     </a:clrScheme>
     <a:fontScheme name="Office">
       <a:majorFont>
-        <a:latin typeface="Calibri Light" panose="020F0302020204030204"/>
+        <a:latin typeface="Calibri Light"/>
         <a:ea typeface=""/>
         <a:cs typeface=""/>
         <a:font script="Jpan" typeface="ＭＳ ゴシック"/>
@@ -3045,7 +3392,7 @@
         <a:font script="Geor" typeface="Sylfaen"/>
       </a:majorFont>
       <a:minorFont>
-        <a:latin typeface="Calibri" panose="020F0502020204030204"/>
+        <a:latin typeface="Calibri"/>
         <a:ea typeface=""/>
         <a:cs typeface=""/>
         <a:font script="Jpan" typeface="ＭＳ 明朝"/>
@@ -3222,7 +3569,7 @@
   <a:extraClrSchemeLst/>
   <a:extLst>
     <a:ext uri="{05A4C25C-085E-4340-85A3-A5531E510DB2}">
-      <thm15:themeFamily xmlns:thm15="http://schemas.microsoft.com/office/thememl/2012/main" name="Office Theme" id="{62F939B6-93AF-4DB8-9C6B-D6C7DFDC589F}" vid="{4A3C46E8-61CC-4603-A589-7422A47A8E4A}"/>
+      <thm15:themeFamily xmlns:thm15="http://schemas.microsoft.com/office/thememl/2012/main" xmlns="" name="Office Theme" id="{62F939B6-93AF-4DB8-9C6B-D6C7DFDC589F}" vid="{4A3C46E8-61CC-4603-A589-7422A47A8E4A}"/>
     </a:ext>
   </a:extLst>
 </a:theme>
@@ -3233,7 +3580,7 @@
 </file>
 
 <file path=customXml/itemProps1.xml><?xml version="1.0" encoding="utf-8"?>
-<ds:datastoreItem xmlns:ds="http://schemas.openxmlformats.org/officeDocument/2006/customXml" ds:itemID="{57DF183B-A019-4290-802F-0ECE927B6ECF}">
+<ds:datastoreItem xmlns:ds="http://schemas.openxmlformats.org/officeDocument/2006/customXml" ds:itemID="{6CB677BA-3319-2648-B177-03BE5F8DC390}">
   <ds:schemaRefs>
     <ds:schemaRef ds:uri="http://schemas.openxmlformats.org/officeDocument/2006/bibliography"/>
   </ds:schemaRefs>

</xml_diff>